<commit_message>
update report for hw2 p1 d
</commit_message>
<xml_diff>
--- a/hw2/report/report.docx
+++ b/hw2/report/report.docx
@@ -190,7 +190,15 @@
           </w:tcPr>
           <w:p>
             <w:r>
-              <w:t>0.92</w:t>
+              <w:t>1</w:t>
+            </w:r>
+            <w:bookmarkStart w:id="0" w:name="_GoBack"/>
+            <w:bookmarkEnd w:id="0"/>
+            <w:r>
+              <w:t>.0</w:t>
+            </w:r>
+            <w:r>
+              <w:t>2</w:t>
             </w:r>
           </w:p>
         </w:tc>
@@ -200,7 +208,13 @@
           </w:tcPr>
           <w:p>
             <w:r>
-              <w:t>Input a[0] -&gt; sum[9]</w:t>
+              <w:t xml:space="preserve">Input a[0] -&gt; </w:t>
+            </w:r>
+            <w:r>
+              <w:t>sum[10</w:t>
+            </w:r>
+            <w:r>
+              <w:t>]</w:t>
             </w:r>
           </w:p>
         </w:tc>
@@ -332,8 +346,6 @@
             <w:r>
               <w:t>3.21</w:t>
             </w:r>
-            <w:bookmarkStart w:id="0" w:name="_GoBack"/>
-            <w:bookmarkEnd w:id="0"/>
           </w:p>
         </w:tc>
         <w:tc>

</xml_diff>

<commit_message>
hw1 p1 b. added testbench
</commit_message>
<xml_diff>
--- a/hw2/report/report.docx
+++ b/hw2/report/report.docx
@@ -95,8 +95,21 @@
           </w:tcPr>
           <w:p>
             <w:r>
-              <w:t>Input i -&gt; output i</w:t>
+              <w:t xml:space="preserve">Input </w:t>
             </w:r>
+            <w:proofErr w:type="spellStart"/>
+            <w:r>
+              <w:t>i</w:t>
+            </w:r>
+            <w:proofErr w:type="spellEnd"/>
+            <w:r>
+              <w:t xml:space="preserve"> -&gt; output </w:t>
+            </w:r>
+            <w:proofErr w:type="spellStart"/>
+            <w:r>
+              <w:t>i</w:t>
+            </w:r>
+            <w:proofErr w:type="spellEnd"/>
           </w:p>
         </w:tc>
       </w:tr>
@@ -190,12 +203,7 @@
           </w:tcPr>
           <w:p>
             <w:r>
-              <w:t>1</w:t>
-            </w:r>
-            <w:bookmarkStart w:id="0" w:name="_GoBack"/>
-            <w:bookmarkEnd w:id="0"/>
-            <w:r>
-              <w:t>.0</w:t>
+              <w:t>1.0</w:t>
             </w:r>
             <w:r>
               <w:t>2</w:t>
@@ -424,12 +432,3065 @@
         </w:drawing>
       </w:r>
     </w:p>
-    <w:p/>
+    <w:p>
+      <w:pPr>
+        <w:pStyle w:val="Heading2"/>
+      </w:pPr>
+      <w:r>
+        <w:t>Subpart A code</w:t>
+      </w:r>
+    </w:p>
+    <w:p>
+      <w:pPr>
+        <w:pStyle w:val="Code"/>
+      </w:pPr>
+      <w:proofErr w:type="gramStart"/>
+      <w:r>
+        <w:t>module</w:t>
+      </w:r>
+      <w:proofErr w:type="gramEnd"/>
+      <w:r>
+        <w:t xml:space="preserve"> </w:t>
+      </w:r>
+      <w:proofErr w:type="spellStart"/>
+      <w:r>
+        <w:t>block_a</w:t>
+      </w:r>
+      <w:proofErr w:type="spellEnd"/>
+      <w:r>
+        <w:t xml:space="preserve"> (</w:t>
+      </w:r>
+    </w:p>
+    <w:p>
+      <w:pPr>
+        <w:pStyle w:val="Code"/>
+      </w:pPr>
+      <w:r>
+        <w:t xml:space="preserve">    </w:t>
+      </w:r>
+      <w:proofErr w:type="gramStart"/>
+      <w:r>
+        <w:t>input</w:t>
+      </w:r>
+      <w:proofErr w:type="gramEnd"/>
+      <w:r>
+        <w:t xml:space="preserve"> [9:0] a,</w:t>
+      </w:r>
+    </w:p>
+    <w:p>
+      <w:pPr>
+        <w:pStyle w:val="Code"/>
+      </w:pPr>
+      <w:r>
+        <w:t xml:space="preserve">    </w:t>
+      </w:r>
+      <w:proofErr w:type="gramStart"/>
+      <w:r>
+        <w:t>input</w:t>
+      </w:r>
+      <w:proofErr w:type="gramEnd"/>
+      <w:r>
+        <w:t xml:space="preserve"> [9:0] b,</w:t>
+      </w:r>
+    </w:p>
+    <w:p>
+      <w:pPr>
+        <w:pStyle w:val="Code"/>
+      </w:pPr>
+      <w:r>
+        <w:t xml:space="preserve">    </w:t>
+      </w:r>
+      <w:proofErr w:type="gramStart"/>
+      <w:r>
+        <w:t>output</w:t>
+      </w:r>
+      <w:proofErr w:type="gramEnd"/>
+      <w:r>
+        <w:t xml:space="preserve"> [9:0] out</w:t>
+      </w:r>
+    </w:p>
+    <w:p>
+      <w:pPr>
+        <w:pStyle w:val="Code"/>
+      </w:pPr>
+      <w:r>
+        <w:t xml:space="preserve">    );</w:t>
+      </w:r>
+    </w:p>
+    <w:p>
+      <w:pPr>
+        <w:pStyle w:val="Code"/>
+      </w:pPr>
+    </w:p>
+    <w:p>
+      <w:pPr>
+        <w:pStyle w:val="Code"/>
+      </w:pPr>
+      <w:r>
+        <w:t xml:space="preserve">    </w:t>
+      </w:r>
+      <w:proofErr w:type="gramStart"/>
+      <w:r>
+        <w:t>assign</w:t>
+      </w:r>
+      <w:proofErr w:type="gramEnd"/>
+      <w:r>
+        <w:t xml:space="preserve"> out = a &amp; b;</w:t>
+      </w:r>
+    </w:p>
+    <w:p>
+      <w:pPr>
+        <w:pStyle w:val="Code"/>
+      </w:pPr>
+    </w:p>
+    <w:p>
+      <w:pPr>
+        <w:pStyle w:val="Code"/>
+      </w:pPr>
+      <w:proofErr w:type="spellStart"/>
+      <w:proofErr w:type="gramStart"/>
+      <w:r>
+        <w:t>endmodule</w:t>
+      </w:r>
+      <w:proofErr w:type="spellEnd"/>
+      <w:proofErr w:type="gramEnd"/>
+    </w:p>
+    <w:p>
+      <w:pPr>
+        <w:pStyle w:val="Heading2"/>
+      </w:pPr>
+      <w:r>
+        <w:t>Subpart B code</w:t>
+      </w:r>
+    </w:p>
+    <w:p>
+      <w:pPr>
+        <w:pStyle w:val="Code"/>
+      </w:pPr>
+      <w:proofErr w:type="gramStart"/>
+      <w:r>
+        <w:t>module</w:t>
+      </w:r>
+      <w:proofErr w:type="gramEnd"/>
+      <w:r>
+        <w:t xml:space="preserve"> </w:t>
+      </w:r>
+      <w:proofErr w:type="spellStart"/>
+      <w:r>
+        <w:t>block_b</w:t>
+      </w:r>
+      <w:proofErr w:type="spellEnd"/>
+      <w:r>
+        <w:t>(</w:t>
+      </w:r>
+    </w:p>
+    <w:p>
+      <w:pPr>
+        <w:pStyle w:val="Code"/>
+      </w:pPr>
+      <w:r>
+        <w:t xml:space="preserve">    </w:t>
+      </w:r>
+      <w:proofErr w:type="gramStart"/>
+      <w:r>
+        <w:t>input</w:t>
+      </w:r>
+      <w:proofErr w:type="gramEnd"/>
+      <w:r>
+        <w:t xml:space="preserve"> a,</w:t>
+      </w:r>
+    </w:p>
+    <w:p>
+      <w:pPr>
+        <w:pStyle w:val="Code"/>
+      </w:pPr>
+      <w:r>
+        <w:t xml:space="preserve">    </w:t>
+      </w:r>
+      <w:proofErr w:type="gramStart"/>
+      <w:r>
+        <w:t>input</w:t>
+      </w:r>
+      <w:proofErr w:type="gramEnd"/>
+      <w:r>
+        <w:t xml:space="preserve"> b,</w:t>
+      </w:r>
+    </w:p>
+    <w:p>
+      <w:pPr>
+        <w:pStyle w:val="Code"/>
+      </w:pPr>
+      <w:r>
+        <w:t xml:space="preserve">    </w:t>
+      </w:r>
+      <w:proofErr w:type="gramStart"/>
+      <w:r>
+        <w:t>input</w:t>
+      </w:r>
+      <w:proofErr w:type="gramEnd"/>
+      <w:r>
+        <w:t xml:space="preserve"> c,</w:t>
+      </w:r>
+    </w:p>
+    <w:p>
+      <w:pPr>
+        <w:pStyle w:val="Code"/>
+      </w:pPr>
+      <w:r>
+        <w:lastRenderedPageBreak/>
+        <w:t xml:space="preserve">    </w:t>
+      </w:r>
+      <w:proofErr w:type="gramStart"/>
+      <w:r>
+        <w:t>output</w:t>
+      </w:r>
+      <w:proofErr w:type="gramEnd"/>
+      <w:r>
+        <w:t xml:space="preserve"> carry,</w:t>
+      </w:r>
+    </w:p>
+    <w:p>
+      <w:pPr>
+        <w:pStyle w:val="Code"/>
+      </w:pPr>
+      <w:r>
+        <w:t xml:space="preserve">    </w:t>
+      </w:r>
+      <w:proofErr w:type="gramStart"/>
+      <w:r>
+        <w:t>output</w:t>
+      </w:r>
+      <w:proofErr w:type="gramEnd"/>
+      <w:r>
+        <w:t xml:space="preserve"> sum</w:t>
+      </w:r>
+    </w:p>
+    <w:p>
+      <w:pPr>
+        <w:pStyle w:val="Code"/>
+      </w:pPr>
+      <w:r>
+        <w:t xml:space="preserve">    );</w:t>
+      </w:r>
+    </w:p>
+    <w:p>
+      <w:pPr>
+        <w:pStyle w:val="Code"/>
+      </w:pPr>
+    </w:p>
+    <w:p>
+      <w:pPr>
+        <w:pStyle w:val="Code"/>
+      </w:pPr>
+      <w:r>
+        <w:t xml:space="preserve">    </w:t>
+      </w:r>
+      <w:proofErr w:type="gramStart"/>
+      <w:r>
+        <w:t>wire</w:t>
+      </w:r>
+      <w:proofErr w:type="gramEnd"/>
+      <w:r>
+        <w:t xml:space="preserve"> ci, </w:t>
+      </w:r>
+      <w:proofErr w:type="spellStart"/>
+      <w:r>
+        <w:t>si</w:t>
+      </w:r>
+      <w:proofErr w:type="spellEnd"/>
+      <w:r>
+        <w:t>, ci2;</w:t>
+      </w:r>
+    </w:p>
+    <w:p>
+      <w:pPr>
+        <w:pStyle w:val="Code"/>
+      </w:pPr>
+    </w:p>
+    <w:p>
+      <w:pPr>
+        <w:pStyle w:val="Code"/>
+      </w:pPr>
+      <w:r>
+        <w:t xml:space="preserve">    </w:t>
+      </w:r>
+      <w:proofErr w:type="gramStart"/>
+      <w:r>
+        <w:t>assign</w:t>
+      </w:r>
+      <w:proofErr w:type="gramEnd"/>
+      <w:r>
+        <w:t xml:space="preserve"> ci = a &amp; b;</w:t>
+      </w:r>
+    </w:p>
+    <w:p>
+      <w:pPr>
+        <w:pStyle w:val="Code"/>
+      </w:pPr>
+      <w:r>
+        <w:t xml:space="preserve">    </w:t>
+      </w:r>
+      <w:proofErr w:type="gramStart"/>
+      <w:r>
+        <w:t>assign</w:t>
+      </w:r>
+      <w:proofErr w:type="gramEnd"/>
+      <w:r>
+        <w:t xml:space="preserve"> </w:t>
+      </w:r>
+      <w:proofErr w:type="spellStart"/>
+      <w:r>
+        <w:t>si</w:t>
+      </w:r>
+      <w:proofErr w:type="spellEnd"/>
+      <w:r>
+        <w:t xml:space="preserve"> = a ^ b;</w:t>
+      </w:r>
+    </w:p>
+    <w:p>
+      <w:pPr>
+        <w:pStyle w:val="Code"/>
+      </w:pPr>
+      <w:r>
+        <w:t xml:space="preserve">    </w:t>
+      </w:r>
+      <w:proofErr w:type="gramStart"/>
+      <w:r>
+        <w:t>assign</w:t>
+      </w:r>
+      <w:proofErr w:type="gramEnd"/>
+      <w:r>
+        <w:t xml:space="preserve"> ci2 = </w:t>
+      </w:r>
+      <w:proofErr w:type="spellStart"/>
+      <w:r>
+        <w:t>si</w:t>
+      </w:r>
+      <w:proofErr w:type="spellEnd"/>
+      <w:r>
+        <w:t xml:space="preserve"> &amp; c;</w:t>
+      </w:r>
+    </w:p>
+    <w:p>
+      <w:pPr>
+        <w:pStyle w:val="Code"/>
+      </w:pPr>
+      <w:r>
+        <w:t xml:space="preserve">    </w:t>
+      </w:r>
+      <w:proofErr w:type="gramStart"/>
+      <w:r>
+        <w:t>assign</w:t>
+      </w:r>
+      <w:proofErr w:type="gramEnd"/>
+      <w:r>
+        <w:t xml:space="preserve"> sum = </w:t>
+      </w:r>
+      <w:proofErr w:type="spellStart"/>
+      <w:r>
+        <w:t>si</w:t>
+      </w:r>
+      <w:proofErr w:type="spellEnd"/>
+      <w:r>
+        <w:t xml:space="preserve"> ^ c;</w:t>
+      </w:r>
+    </w:p>
+    <w:p>
+      <w:pPr>
+        <w:pStyle w:val="Code"/>
+      </w:pPr>
+      <w:r>
+        <w:t xml:space="preserve">    </w:t>
+      </w:r>
+      <w:proofErr w:type="gramStart"/>
+      <w:r>
+        <w:t>assign</w:t>
+      </w:r>
+      <w:proofErr w:type="gramEnd"/>
+      <w:r>
+        <w:t xml:space="preserve"> carry = ci | ci2;</w:t>
+      </w:r>
+    </w:p>
+    <w:p>
+      <w:pPr>
+        <w:pStyle w:val="Code"/>
+      </w:pPr>
+      <w:proofErr w:type="spellStart"/>
+      <w:proofErr w:type="gramStart"/>
+      <w:r>
+        <w:t>endmodule</w:t>
+      </w:r>
+      <w:proofErr w:type="spellEnd"/>
+      <w:proofErr w:type="gramEnd"/>
+    </w:p>
+    <w:p>
+      <w:pPr>
+        <w:pStyle w:val="Heading2"/>
+      </w:pPr>
+      <w:r>
+        <w:t>Subpart C code</w:t>
+      </w:r>
+    </w:p>
+    <w:p>
+      <w:pPr>
+        <w:pStyle w:val="Code"/>
+      </w:pPr>
+      <w:proofErr w:type="gramStart"/>
+      <w:r>
+        <w:t>module</w:t>
+      </w:r>
+      <w:proofErr w:type="gramEnd"/>
+      <w:r>
+        <w:t xml:space="preserve"> </w:t>
+      </w:r>
+      <w:proofErr w:type="spellStart"/>
+      <w:r>
+        <w:t>block_c</w:t>
+      </w:r>
+      <w:proofErr w:type="spellEnd"/>
+      <w:r>
+        <w:t xml:space="preserve"> (</w:t>
+      </w:r>
+    </w:p>
+    <w:p>
+      <w:pPr>
+        <w:pStyle w:val="Code"/>
+      </w:pPr>
+      <w:r>
+        <w:t xml:space="preserve">    </w:t>
+      </w:r>
+      <w:proofErr w:type="gramStart"/>
+      <w:r>
+        <w:t>input</w:t>
+      </w:r>
+      <w:proofErr w:type="gramEnd"/>
+      <w:r>
+        <w:t xml:space="preserve"> a,</w:t>
+      </w:r>
+    </w:p>
+    <w:p>
+      <w:pPr>
+        <w:pStyle w:val="Code"/>
+      </w:pPr>
+      <w:r>
+        <w:t xml:space="preserve">    </w:t>
+      </w:r>
+      <w:proofErr w:type="gramStart"/>
+      <w:r>
+        <w:t>input</w:t>
+      </w:r>
+      <w:proofErr w:type="gramEnd"/>
+      <w:r>
+        <w:t xml:space="preserve"> b,</w:t>
+      </w:r>
+    </w:p>
+    <w:p>
+      <w:pPr>
+        <w:pStyle w:val="Code"/>
+      </w:pPr>
+      <w:r>
+        <w:t xml:space="preserve">    </w:t>
+      </w:r>
+      <w:proofErr w:type="gramStart"/>
+      <w:r>
+        <w:t>input</w:t>
+      </w:r>
+      <w:proofErr w:type="gramEnd"/>
+      <w:r>
+        <w:t xml:space="preserve"> c,</w:t>
+      </w:r>
+    </w:p>
+    <w:p>
+      <w:pPr>
+        <w:pStyle w:val="Code"/>
+      </w:pPr>
+      <w:r>
+        <w:t xml:space="preserve">    </w:t>
+      </w:r>
+      <w:proofErr w:type="gramStart"/>
+      <w:r>
+        <w:t>output</w:t>
+      </w:r>
+      <w:proofErr w:type="gramEnd"/>
+      <w:r>
+        <w:t xml:space="preserve"> carry,</w:t>
+      </w:r>
+    </w:p>
+    <w:p>
+      <w:pPr>
+        <w:pStyle w:val="Code"/>
+      </w:pPr>
+      <w:r>
+        <w:t xml:space="preserve">    </w:t>
+      </w:r>
+      <w:proofErr w:type="gramStart"/>
+      <w:r>
+        <w:t>output</w:t>
+      </w:r>
+      <w:proofErr w:type="gramEnd"/>
+      <w:r>
+        <w:t xml:space="preserve"> sum</w:t>
+      </w:r>
+    </w:p>
+    <w:p>
+      <w:pPr>
+        <w:pStyle w:val="Code"/>
+      </w:pPr>
+      <w:r>
+        <w:t xml:space="preserve">    );</w:t>
+      </w:r>
+    </w:p>
+    <w:p>
+      <w:pPr>
+        <w:pStyle w:val="Code"/>
+      </w:pPr>
+    </w:p>
+    <w:p>
+      <w:pPr>
+        <w:pStyle w:val="Code"/>
+      </w:pPr>
+      <w:r>
+        <w:t xml:space="preserve">    </w:t>
+      </w:r>
+      <w:proofErr w:type="gramStart"/>
+      <w:r>
+        <w:t>assign</w:t>
+      </w:r>
+      <w:proofErr w:type="gramEnd"/>
+      <w:r>
+        <w:t xml:space="preserve"> {carry, sum} = a + b + c;</w:t>
+      </w:r>
+    </w:p>
+    <w:p>
+      <w:pPr>
+        <w:pStyle w:val="Code"/>
+      </w:pPr>
+    </w:p>
+    <w:p>
+      <w:pPr>
+        <w:pStyle w:val="Code"/>
+      </w:pPr>
+      <w:proofErr w:type="spellStart"/>
+      <w:proofErr w:type="gramStart"/>
+      <w:r>
+        <w:t>endmodule</w:t>
+      </w:r>
+      <w:proofErr w:type="spellEnd"/>
+      <w:proofErr w:type="gramEnd"/>
+    </w:p>
+    <w:p>
+      <w:pPr>
+        <w:pStyle w:val="Heading2"/>
+      </w:pPr>
+      <w:r>
+        <w:t>Subpart D code</w:t>
+      </w:r>
+    </w:p>
+    <w:p>
+      <w:pPr>
+        <w:pStyle w:val="Code"/>
+      </w:pPr>
+      <w:proofErr w:type="gramStart"/>
+      <w:r>
+        <w:t>module</w:t>
+      </w:r>
+      <w:proofErr w:type="gramEnd"/>
+      <w:r>
+        <w:t xml:space="preserve"> </w:t>
+      </w:r>
+      <w:proofErr w:type="spellStart"/>
+      <w:r>
+        <w:t>block_d</w:t>
+      </w:r>
+      <w:proofErr w:type="spellEnd"/>
+      <w:r>
+        <w:t xml:space="preserve"> (</w:t>
+      </w:r>
+    </w:p>
+    <w:p>
+      <w:pPr>
+        <w:pStyle w:val="Code"/>
+      </w:pPr>
+      <w:r>
+        <w:t xml:space="preserve">    </w:t>
+      </w:r>
+      <w:proofErr w:type="gramStart"/>
+      <w:r>
+        <w:t>input</w:t>
+      </w:r>
+      <w:proofErr w:type="gramEnd"/>
+      <w:r>
+        <w:t xml:space="preserve"> [9:0] a,</w:t>
+      </w:r>
+    </w:p>
+    <w:p>
+      <w:pPr>
+        <w:pStyle w:val="Code"/>
+      </w:pPr>
+      <w:r>
+        <w:t xml:space="preserve">    </w:t>
+      </w:r>
+      <w:proofErr w:type="gramStart"/>
+      <w:r>
+        <w:t>input</w:t>
+      </w:r>
+      <w:proofErr w:type="gramEnd"/>
+      <w:r>
+        <w:t xml:space="preserve"> [9:0] b,</w:t>
+      </w:r>
+    </w:p>
+    <w:p>
+      <w:pPr>
+        <w:pStyle w:val="Code"/>
+      </w:pPr>
+      <w:r>
+        <w:t xml:space="preserve">    </w:t>
+      </w:r>
+      <w:proofErr w:type="gramStart"/>
+      <w:r>
+        <w:t>output</w:t>
+      </w:r>
+      <w:proofErr w:type="gramEnd"/>
+      <w:r>
+        <w:t xml:space="preserve"> [10:0] sum</w:t>
+      </w:r>
+    </w:p>
+    <w:p>
+      <w:pPr>
+        <w:pStyle w:val="Code"/>
+      </w:pPr>
+      <w:r>
+        <w:t xml:space="preserve">    );</w:t>
+      </w:r>
+    </w:p>
+    <w:p>
+      <w:pPr>
+        <w:pStyle w:val="Code"/>
+      </w:pPr>
+    </w:p>
+    <w:p>
+      <w:pPr>
+        <w:pStyle w:val="Code"/>
+      </w:pPr>
+      <w:r>
+        <w:t xml:space="preserve">    </w:t>
+      </w:r>
+      <w:proofErr w:type="gramStart"/>
+      <w:r>
+        <w:t>assign</w:t>
+      </w:r>
+      <w:proofErr w:type="gramEnd"/>
+      <w:r>
+        <w:t xml:space="preserve"> sum = {a[9], a} + {b[9], b};</w:t>
+      </w:r>
+    </w:p>
+    <w:p>
+      <w:pPr>
+        <w:pStyle w:val="Code"/>
+      </w:pPr>
+    </w:p>
+    <w:p>
+      <w:pPr>
+        <w:pStyle w:val="Code"/>
+      </w:pPr>
+      <w:proofErr w:type="spellStart"/>
+      <w:proofErr w:type="gramStart"/>
+      <w:r>
+        <w:t>endmodule</w:t>
+      </w:r>
+      <w:proofErr w:type="spellEnd"/>
+      <w:proofErr w:type="gramEnd"/>
+    </w:p>
+    <w:p>
+      <w:pPr>
+        <w:pStyle w:val="Heading2"/>
+      </w:pPr>
+      <w:r>
+        <w:t>Subpart E code</w:t>
+      </w:r>
+    </w:p>
+    <w:p>
+      <w:pPr>
+        <w:pStyle w:val="Code"/>
+      </w:pPr>
+      <w:proofErr w:type="gramStart"/>
+      <w:r>
+        <w:t>module</w:t>
+      </w:r>
+      <w:proofErr w:type="gramEnd"/>
+      <w:r>
+        <w:t xml:space="preserve"> </w:t>
+      </w:r>
+      <w:proofErr w:type="spellStart"/>
+      <w:r>
+        <w:t>block_e</w:t>
+      </w:r>
+      <w:proofErr w:type="spellEnd"/>
+      <w:r>
+        <w:t xml:space="preserve"> (</w:t>
+      </w:r>
+    </w:p>
+    <w:p>
+      <w:pPr>
+        <w:pStyle w:val="Code"/>
+      </w:pPr>
+      <w:r>
+        <w:t xml:space="preserve">    </w:t>
+      </w:r>
+      <w:proofErr w:type="gramStart"/>
+      <w:r>
+        <w:t>input</w:t>
+      </w:r>
+      <w:proofErr w:type="gramEnd"/>
+      <w:r>
+        <w:t xml:space="preserve"> [5:0] in0,</w:t>
+      </w:r>
+    </w:p>
+    <w:p>
+      <w:pPr>
+        <w:pStyle w:val="Code"/>
+      </w:pPr>
+      <w:r>
+        <w:t xml:space="preserve">    </w:t>
+      </w:r>
+      <w:proofErr w:type="gramStart"/>
+      <w:r>
+        <w:t>input</w:t>
+      </w:r>
+      <w:proofErr w:type="gramEnd"/>
+      <w:r>
+        <w:t xml:space="preserve"> [5:0] in1,</w:t>
+      </w:r>
+    </w:p>
+    <w:p>
+      <w:pPr>
+        <w:pStyle w:val="Code"/>
+      </w:pPr>
+      <w:r>
+        <w:t xml:space="preserve">    </w:t>
+      </w:r>
+      <w:proofErr w:type="gramStart"/>
+      <w:r>
+        <w:t>input</w:t>
+      </w:r>
+      <w:proofErr w:type="gramEnd"/>
+      <w:r>
+        <w:t xml:space="preserve"> [5:0] in2,</w:t>
+      </w:r>
+    </w:p>
+    <w:p>
+      <w:pPr>
+        <w:pStyle w:val="Code"/>
+      </w:pPr>
+      <w:r>
+        <w:t xml:space="preserve">    </w:t>
+      </w:r>
+      <w:proofErr w:type="gramStart"/>
+      <w:r>
+        <w:t>input</w:t>
+      </w:r>
+      <w:proofErr w:type="gramEnd"/>
+      <w:r>
+        <w:t xml:space="preserve"> [5:0] in3,</w:t>
+      </w:r>
+    </w:p>
+    <w:p>
+      <w:pPr>
+        <w:pStyle w:val="Code"/>
+      </w:pPr>
+      <w:r>
+        <w:t xml:space="preserve">    </w:t>
+      </w:r>
+      <w:proofErr w:type="gramStart"/>
+      <w:r>
+        <w:t>input</w:t>
+      </w:r>
+      <w:proofErr w:type="gramEnd"/>
+      <w:r>
+        <w:t xml:space="preserve"> [5:0] in4,</w:t>
+      </w:r>
+    </w:p>
+    <w:p>
+      <w:pPr>
+        <w:pStyle w:val="Code"/>
+      </w:pPr>
+      <w:r>
+        <w:t xml:space="preserve">    </w:t>
+      </w:r>
+      <w:proofErr w:type="gramStart"/>
+      <w:r>
+        <w:t>input</w:t>
+      </w:r>
+      <w:proofErr w:type="gramEnd"/>
+      <w:r>
+        <w:t xml:space="preserve"> [5:0] in5,</w:t>
+      </w:r>
+    </w:p>
+    <w:p>
+      <w:pPr>
+        <w:pStyle w:val="Code"/>
+      </w:pPr>
+      <w:r>
+        <w:t xml:space="preserve">    </w:t>
+      </w:r>
+      <w:proofErr w:type="gramStart"/>
+      <w:r>
+        <w:t>input</w:t>
+      </w:r>
+      <w:proofErr w:type="gramEnd"/>
+      <w:r>
+        <w:t xml:space="preserve"> [5:0] in6,</w:t>
+      </w:r>
+    </w:p>
+    <w:p>
+      <w:pPr>
+        <w:pStyle w:val="Code"/>
+      </w:pPr>
+      <w:r>
+        <w:t xml:space="preserve">    </w:t>
+      </w:r>
+      <w:proofErr w:type="gramStart"/>
+      <w:r>
+        <w:t>input</w:t>
+      </w:r>
+      <w:proofErr w:type="gramEnd"/>
+      <w:r>
+        <w:t xml:space="preserve"> [5:0] in7,</w:t>
+      </w:r>
+    </w:p>
+    <w:p>
+      <w:pPr>
+        <w:pStyle w:val="Code"/>
+      </w:pPr>
+      <w:r>
+        <w:t xml:space="preserve">    </w:t>
+      </w:r>
+      <w:proofErr w:type="gramStart"/>
+      <w:r>
+        <w:t>input</w:t>
+      </w:r>
+      <w:proofErr w:type="gramEnd"/>
+      <w:r>
+        <w:t xml:space="preserve"> [5:0] in8,</w:t>
+      </w:r>
+    </w:p>
+    <w:p>
+      <w:pPr>
+        <w:pStyle w:val="Code"/>
+      </w:pPr>
+      <w:r>
+        <w:t xml:space="preserve">    </w:t>
+      </w:r>
+      <w:proofErr w:type="gramStart"/>
+      <w:r>
+        <w:t>input</w:t>
+      </w:r>
+      <w:proofErr w:type="gramEnd"/>
+      <w:r>
+        <w:t xml:space="preserve"> [5:0] in9,</w:t>
+      </w:r>
+    </w:p>
+    <w:p>
+      <w:pPr>
+        <w:pStyle w:val="Code"/>
+      </w:pPr>
+      <w:r>
+        <w:t xml:space="preserve">    </w:t>
+      </w:r>
+      <w:proofErr w:type="gramStart"/>
+      <w:r>
+        <w:t>input</w:t>
+      </w:r>
+      <w:proofErr w:type="gramEnd"/>
+      <w:r>
+        <w:t xml:space="preserve"> [5:0] in10,</w:t>
+      </w:r>
+    </w:p>
+    <w:p>
+      <w:pPr>
+        <w:pStyle w:val="Code"/>
+      </w:pPr>
+      <w:r>
+        <w:t xml:space="preserve">    </w:t>
+      </w:r>
+      <w:proofErr w:type="gramStart"/>
+      <w:r>
+        <w:t>input</w:t>
+      </w:r>
+      <w:proofErr w:type="gramEnd"/>
+      <w:r>
+        <w:t xml:space="preserve"> [5:0] in11,</w:t>
+      </w:r>
+    </w:p>
+    <w:p>
+      <w:pPr>
+        <w:pStyle w:val="Code"/>
+      </w:pPr>
+      <w:r>
+        <w:t xml:space="preserve">    </w:t>
+      </w:r>
+      <w:proofErr w:type="gramStart"/>
+      <w:r>
+        <w:t>input</w:t>
+      </w:r>
+      <w:proofErr w:type="gramEnd"/>
+      <w:r>
+        <w:t xml:space="preserve"> [5:0] in12,</w:t>
+      </w:r>
+    </w:p>
+    <w:p>
+      <w:pPr>
+        <w:pStyle w:val="Code"/>
+      </w:pPr>
+      <w:r>
+        <w:t xml:space="preserve">    </w:t>
+      </w:r>
+      <w:proofErr w:type="gramStart"/>
+      <w:r>
+        <w:t>input</w:t>
+      </w:r>
+      <w:proofErr w:type="gramEnd"/>
+      <w:r>
+        <w:t xml:space="preserve"> [5:0] in13,</w:t>
+      </w:r>
+    </w:p>
+    <w:p>
+      <w:pPr>
+        <w:pStyle w:val="Code"/>
+      </w:pPr>
+      <w:r>
+        <w:lastRenderedPageBreak/>
+        <w:t xml:space="preserve">    </w:t>
+      </w:r>
+      <w:proofErr w:type="gramStart"/>
+      <w:r>
+        <w:t>input</w:t>
+      </w:r>
+      <w:proofErr w:type="gramEnd"/>
+      <w:r>
+        <w:t xml:space="preserve"> [5:0] in14,</w:t>
+      </w:r>
+    </w:p>
+    <w:p>
+      <w:pPr>
+        <w:pStyle w:val="Code"/>
+      </w:pPr>
+      <w:r>
+        <w:t xml:space="preserve">    </w:t>
+      </w:r>
+      <w:proofErr w:type="gramStart"/>
+      <w:r>
+        <w:t>input</w:t>
+      </w:r>
+      <w:proofErr w:type="gramEnd"/>
+      <w:r>
+        <w:t xml:space="preserve"> [5:0] in15,</w:t>
+      </w:r>
+    </w:p>
+    <w:p>
+      <w:pPr>
+        <w:pStyle w:val="Code"/>
+      </w:pPr>
+      <w:r>
+        <w:t xml:space="preserve">    </w:t>
+      </w:r>
+      <w:proofErr w:type="gramStart"/>
+      <w:r>
+        <w:t>input</w:t>
+      </w:r>
+      <w:proofErr w:type="gramEnd"/>
+      <w:r>
+        <w:t xml:space="preserve"> [5:0] in16,</w:t>
+      </w:r>
+    </w:p>
+    <w:p>
+      <w:pPr>
+        <w:pStyle w:val="Code"/>
+      </w:pPr>
+      <w:r>
+        <w:t xml:space="preserve">    </w:t>
+      </w:r>
+      <w:proofErr w:type="gramStart"/>
+      <w:r>
+        <w:t>input</w:t>
+      </w:r>
+      <w:proofErr w:type="gramEnd"/>
+      <w:r>
+        <w:t xml:space="preserve"> [5:0] in17,</w:t>
+      </w:r>
+    </w:p>
+    <w:p>
+      <w:pPr>
+        <w:pStyle w:val="Code"/>
+      </w:pPr>
+      <w:r>
+        <w:t xml:space="preserve">    </w:t>
+      </w:r>
+      <w:proofErr w:type="gramStart"/>
+      <w:r>
+        <w:t>input</w:t>
+      </w:r>
+      <w:proofErr w:type="gramEnd"/>
+      <w:r>
+        <w:t xml:space="preserve"> [5:0] in18,</w:t>
+      </w:r>
+    </w:p>
+    <w:p>
+      <w:pPr>
+        <w:pStyle w:val="Code"/>
+      </w:pPr>
+      <w:r>
+        <w:t xml:space="preserve">    </w:t>
+      </w:r>
+      <w:proofErr w:type="gramStart"/>
+      <w:r>
+        <w:t>input</w:t>
+      </w:r>
+      <w:proofErr w:type="gramEnd"/>
+      <w:r>
+        <w:t xml:space="preserve"> [5:0] in19,</w:t>
+      </w:r>
+    </w:p>
+    <w:p>
+      <w:pPr>
+        <w:pStyle w:val="Code"/>
+      </w:pPr>
+      <w:r>
+        <w:t xml:space="preserve">    </w:t>
+      </w:r>
+      <w:proofErr w:type="gramStart"/>
+      <w:r>
+        <w:t>input</w:t>
+      </w:r>
+      <w:proofErr w:type="gramEnd"/>
+      <w:r>
+        <w:t xml:space="preserve"> [5:0] in20,</w:t>
+      </w:r>
+    </w:p>
+    <w:p>
+      <w:pPr>
+        <w:pStyle w:val="Code"/>
+      </w:pPr>
+      <w:r>
+        <w:t xml:space="preserve">    </w:t>
+      </w:r>
+      <w:proofErr w:type="gramStart"/>
+      <w:r>
+        <w:t>input</w:t>
+      </w:r>
+      <w:proofErr w:type="gramEnd"/>
+      <w:r>
+        <w:t xml:space="preserve"> [5:0] in21,</w:t>
+      </w:r>
+    </w:p>
+    <w:p>
+      <w:pPr>
+        <w:pStyle w:val="Code"/>
+      </w:pPr>
+      <w:r>
+        <w:t xml:space="preserve">    </w:t>
+      </w:r>
+      <w:proofErr w:type="gramStart"/>
+      <w:r>
+        <w:t>input</w:t>
+      </w:r>
+      <w:proofErr w:type="gramEnd"/>
+      <w:r>
+        <w:t xml:space="preserve"> [5:0] in22,</w:t>
+      </w:r>
+    </w:p>
+    <w:p>
+      <w:pPr>
+        <w:pStyle w:val="Code"/>
+      </w:pPr>
+      <w:r>
+        <w:t xml:space="preserve">    </w:t>
+      </w:r>
+      <w:proofErr w:type="gramStart"/>
+      <w:r>
+        <w:t>input</w:t>
+      </w:r>
+      <w:proofErr w:type="gramEnd"/>
+      <w:r>
+        <w:t xml:space="preserve"> [5:0] in23,</w:t>
+      </w:r>
+    </w:p>
+    <w:p>
+      <w:pPr>
+        <w:pStyle w:val="Code"/>
+      </w:pPr>
+      <w:r>
+        <w:t xml:space="preserve">    </w:t>
+      </w:r>
+      <w:proofErr w:type="gramStart"/>
+      <w:r>
+        <w:t>input</w:t>
+      </w:r>
+      <w:proofErr w:type="gramEnd"/>
+      <w:r>
+        <w:t xml:space="preserve"> [5:0] in24,</w:t>
+      </w:r>
+    </w:p>
+    <w:p>
+      <w:pPr>
+        <w:pStyle w:val="Code"/>
+      </w:pPr>
+      <w:r>
+        <w:t xml:space="preserve">    </w:t>
+      </w:r>
+      <w:proofErr w:type="gramStart"/>
+      <w:r>
+        <w:t>input</w:t>
+      </w:r>
+      <w:proofErr w:type="gramEnd"/>
+      <w:r>
+        <w:t xml:space="preserve"> [5:0] in25,</w:t>
+      </w:r>
+    </w:p>
+    <w:p>
+      <w:pPr>
+        <w:pStyle w:val="Code"/>
+      </w:pPr>
+      <w:r>
+        <w:t xml:space="preserve">    </w:t>
+      </w:r>
+      <w:proofErr w:type="gramStart"/>
+      <w:r>
+        <w:t>input</w:t>
+      </w:r>
+      <w:proofErr w:type="gramEnd"/>
+      <w:r>
+        <w:t xml:space="preserve"> [5:0] in26,</w:t>
+      </w:r>
+    </w:p>
+    <w:p>
+      <w:pPr>
+        <w:pStyle w:val="Code"/>
+      </w:pPr>
+      <w:r>
+        <w:t xml:space="preserve">    </w:t>
+      </w:r>
+      <w:proofErr w:type="gramStart"/>
+      <w:r>
+        <w:t>input</w:t>
+      </w:r>
+      <w:proofErr w:type="gramEnd"/>
+      <w:r>
+        <w:t xml:space="preserve"> [5:0] in27,</w:t>
+      </w:r>
+    </w:p>
+    <w:p>
+      <w:pPr>
+        <w:pStyle w:val="Code"/>
+      </w:pPr>
+      <w:r>
+        <w:t xml:space="preserve">    </w:t>
+      </w:r>
+      <w:proofErr w:type="gramStart"/>
+      <w:r>
+        <w:t>input</w:t>
+      </w:r>
+      <w:proofErr w:type="gramEnd"/>
+      <w:r>
+        <w:t xml:space="preserve"> [5:0] in28,</w:t>
+      </w:r>
+    </w:p>
+    <w:p>
+      <w:pPr>
+        <w:pStyle w:val="Code"/>
+      </w:pPr>
+      <w:r>
+        <w:t xml:space="preserve">    </w:t>
+      </w:r>
+      <w:proofErr w:type="gramStart"/>
+      <w:r>
+        <w:t>output</w:t>
+      </w:r>
+      <w:proofErr w:type="gramEnd"/>
+      <w:r>
+        <w:t xml:space="preserve"> [5:0] sum</w:t>
+      </w:r>
+    </w:p>
+    <w:p>
+      <w:pPr>
+        <w:pStyle w:val="Code"/>
+      </w:pPr>
+      <w:r>
+        <w:t xml:space="preserve">    );</w:t>
+      </w:r>
+    </w:p>
+    <w:p>
+      <w:pPr>
+        <w:pStyle w:val="Code"/>
+      </w:pPr>
+    </w:p>
+    <w:p>
+      <w:pPr>
+        <w:pStyle w:val="Code"/>
+      </w:pPr>
+      <w:r>
+        <w:t xml:space="preserve">    </w:t>
+      </w:r>
+      <w:proofErr w:type="gramStart"/>
+      <w:r>
+        <w:t>assign</w:t>
+      </w:r>
+      <w:proofErr w:type="gramEnd"/>
+      <w:r>
+        <w:t xml:space="preserve"> sum = in0 + in1 + in2 + in3 + in4 +</w:t>
+      </w:r>
+    </w:p>
+    <w:p>
+      <w:pPr>
+        <w:pStyle w:val="Code"/>
+      </w:pPr>
+      <w:r>
+        <w:t xml:space="preserve">                 in5 + in6 + in7 + in8 + in9 +</w:t>
+      </w:r>
+    </w:p>
+    <w:p>
+      <w:pPr>
+        <w:pStyle w:val="Code"/>
+      </w:pPr>
+      <w:r>
+        <w:t xml:space="preserve">                 in10 + in11 + in12 + in13 + in14 +</w:t>
+      </w:r>
+    </w:p>
+    <w:p>
+      <w:pPr>
+        <w:pStyle w:val="Code"/>
+      </w:pPr>
+      <w:r>
+        <w:t xml:space="preserve">                 in15 + in16 + in17 + in18 + in19 +</w:t>
+      </w:r>
+    </w:p>
+    <w:p>
+      <w:pPr>
+        <w:pStyle w:val="Code"/>
+      </w:pPr>
+      <w:r>
+        <w:t xml:space="preserve">                 in20 + in21 + in22 + in23 + in24 +</w:t>
+      </w:r>
+    </w:p>
+    <w:p>
+      <w:pPr>
+        <w:pStyle w:val="Code"/>
+      </w:pPr>
+      <w:r>
+        <w:t xml:space="preserve">                 in25 + in26 + in27 + in28;</w:t>
+      </w:r>
+    </w:p>
+    <w:p>
+      <w:pPr>
+        <w:pStyle w:val="Code"/>
+      </w:pPr>
+    </w:p>
+    <w:p>
+      <w:pPr>
+        <w:pStyle w:val="Code"/>
+      </w:pPr>
+      <w:proofErr w:type="spellStart"/>
+      <w:proofErr w:type="gramStart"/>
+      <w:r>
+        <w:t>endmodule</w:t>
+      </w:r>
+      <w:proofErr w:type="spellEnd"/>
+      <w:proofErr w:type="gramEnd"/>
+    </w:p>
+    <w:p>
+      <w:pPr>
+        <w:pStyle w:val="Code"/>
+      </w:pPr>
+    </w:p>
+    <w:p>
+      <w:pPr>
+        <w:pStyle w:val="Heading2"/>
+      </w:pPr>
+      <w:r>
+        <w:t>Subpart F code</w:t>
+      </w:r>
+    </w:p>
+    <w:p>
+      <w:pPr>
+        <w:pStyle w:val="Code"/>
+      </w:pPr>
+      <w:r>
+        <w:t>//HW2 part</w:t>
+      </w:r>
+      <w:r>
+        <w:t xml:space="preserve"> 1</w:t>
+      </w:r>
+    </w:p>
+    <w:p>
+      <w:pPr>
+        <w:pStyle w:val="Code"/>
+      </w:pPr>
+      <w:r>
+        <w:t xml:space="preserve">// your 29-input adder from </w:t>
+      </w:r>
+      <w:proofErr w:type="spellStart"/>
+      <w:r>
+        <w:t>hwk</w:t>
+      </w:r>
+      <w:proofErr w:type="spellEnd"/>
+      <w:r>
+        <w:t xml:space="preserve">/proj1, problem </w:t>
+      </w:r>
+      <w:proofErr w:type="gramStart"/>
+      <w:r>
+        <w:t>6  (</w:t>
+      </w:r>
+      <w:proofErr w:type="gramEnd"/>
+      <w:r>
+        <w:t>six-input ?)</w:t>
+      </w:r>
+    </w:p>
+    <w:p>
+      <w:pPr>
+        <w:pStyle w:val="Code"/>
+      </w:pPr>
+    </w:p>
+    <w:p>
+      <w:pPr>
+        <w:pStyle w:val="Code"/>
+      </w:pPr>
+      <w:r>
+        <w:t>`</w:t>
+      </w:r>
+      <w:proofErr w:type="gramStart"/>
+      <w:r>
+        <w:t>timescale</w:t>
+      </w:r>
+      <w:proofErr w:type="gramEnd"/>
+      <w:r>
+        <w:t xml:space="preserve"> 1ns/10ps</w:t>
+      </w:r>
+    </w:p>
+    <w:p>
+      <w:pPr>
+        <w:pStyle w:val="Code"/>
+      </w:pPr>
+    </w:p>
+    <w:p>
+      <w:pPr>
+        <w:pStyle w:val="Code"/>
+      </w:pPr>
+      <w:proofErr w:type="gramStart"/>
+      <w:r>
+        <w:t>module</w:t>
+      </w:r>
+      <w:proofErr w:type="gramEnd"/>
+      <w:r>
+        <w:t xml:space="preserve"> </w:t>
+      </w:r>
+      <w:proofErr w:type="spellStart"/>
+      <w:r>
+        <w:t>halfadder</w:t>
+      </w:r>
+      <w:proofErr w:type="spellEnd"/>
+      <w:r>
+        <w:t>(</w:t>
+      </w:r>
+    </w:p>
+    <w:p>
+      <w:pPr>
+        <w:pStyle w:val="Code"/>
+      </w:pPr>
+      <w:r>
+        <w:t xml:space="preserve">    </w:t>
+      </w:r>
+      <w:proofErr w:type="gramStart"/>
+      <w:r>
+        <w:t>input</w:t>
+      </w:r>
+      <w:proofErr w:type="gramEnd"/>
+      <w:r>
+        <w:t xml:space="preserve"> a,</w:t>
+      </w:r>
+    </w:p>
+    <w:p>
+      <w:pPr>
+        <w:pStyle w:val="Code"/>
+      </w:pPr>
+      <w:r>
+        <w:t xml:space="preserve">    </w:t>
+      </w:r>
+      <w:proofErr w:type="gramStart"/>
+      <w:r>
+        <w:t>input</w:t>
+      </w:r>
+      <w:proofErr w:type="gramEnd"/>
+      <w:r>
+        <w:t xml:space="preserve"> b,</w:t>
+      </w:r>
+    </w:p>
+    <w:p>
+      <w:pPr>
+        <w:pStyle w:val="Code"/>
+      </w:pPr>
+      <w:r>
+        <w:t xml:space="preserve">    </w:t>
+      </w:r>
+      <w:proofErr w:type="gramStart"/>
+      <w:r>
+        <w:t>output</w:t>
+      </w:r>
+      <w:proofErr w:type="gramEnd"/>
+      <w:r>
+        <w:t xml:space="preserve"> </w:t>
+      </w:r>
+      <w:proofErr w:type="spellStart"/>
+      <w:r>
+        <w:t>reg</w:t>
+      </w:r>
+      <w:proofErr w:type="spellEnd"/>
+      <w:r>
+        <w:t xml:space="preserve"> c,</w:t>
+      </w:r>
+    </w:p>
+    <w:p>
+      <w:pPr>
+        <w:pStyle w:val="Code"/>
+      </w:pPr>
+      <w:r>
+        <w:t xml:space="preserve">    </w:t>
+      </w:r>
+      <w:proofErr w:type="gramStart"/>
+      <w:r>
+        <w:t>output</w:t>
+      </w:r>
+      <w:proofErr w:type="gramEnd"/>
+      <w:r>
+        <w:t xml:space="preserve"> </w:t>
+      </w:r>
+      <w:proofErr w:type="spellStart"/>
+      <w:r>
+        <w:t>reg</w:t>
+      </w:r>
+      <w:proofErr w:type="spellEnd"/>
+      <w:r>
+        <w:t xml:space="preserve"> s</w:t>
+      </w:r>
+    </w:p>
+    <w:p>
+      <w:pPr>
+        <w:pStyle w:val="Code"/>
+      </w:pPr>
+      <w:r>
+        <w:t xml:space="preserve">    );</w:t>
+      </w:r>
+    </w:p>
+    <w:p>
+      <w:pPr>
+        <w:pStyle w:val="Code"/>
+      </w:pPr>
+    </w:p>
+    <w:p>
+      <w:pPr>
+        <w:pStyle w:val="Code"/>
+      </w:pPr>
+      <w:r>
+        <w:t xml:space="preserve">    </w:t>
+      </w:r>
+      <w:proofErr w:type="gramStart"/>
+      <w:r>
+        <w:t>always</w:t>
+      </w:r>
+      <w:proofErr w:type="gramEnd"/>
+      <w:r>
+        <w:t xml:space="preserve"> @(a or b) begin</w:t>
+      </w:r>
+    </w:p>
+    <w:p>
+      <w:pPr>
+        <w:pStyle w:val="Code"/>
+      </w:pPr>
+      <w:r>
+        <w:t xml:space="preserve">        s = a ^ b;</w:t>
+      </w:r>
+    </w:p>
+    <w:p>
+      <w:pPr>
+        <w:pStyle w:val="Code"/>
+      </w:pPr>
+      <w:r>
+        <w:t xml:space="preserve">        c = a &amp; b;</w:t>
+      </w:r>
+    </w:p>
+    <w:p>
+      <w:pPr>
+        <w:pStyle w:val="Code"/>
+      </w:pPr>
+      <w:r>
+        <w:t xml:space="preserve">    </w:t>
+      </w:r>
+      <w:proofErr w:type="gramStart"/>
+      <w:r>
+        <w:t>end</w:t>
+      </w:r>
+      <w:proofErr w:type="gramEnd"/>
+    </w:p>
+    <w:p>
+      <w:pPr>
+        <w:pStyle w:val="Code"/>
+      </w:pPr>
+      <w:proofErr w:type="spellStart"/>
+      <w:proofErr w:type="gramStart"/>
+      <w:r>
+        <w:t>endmodule</w:t>
+      </w:r>
+      <w:proofErr w:type="spellEnd"/>
+      <w:proofErr w:type="gramEnd"/>
+    </w:p>
+    <w:p>
+      <w:pPr>
+        <w:pStyle w:val="Code"/>
+      </w:pPr>
+    </w:p>
+    <w:p>
+      <w:pPr>
+        <w:pStyle w:val="Code"/>
+      </w:pPr>
+      <w:proofErr w:type="gramStart"/>
+      <w:r>
+        <w:t>module</w:t>
+      </w:r>
+      <w:proofErr w:type="gramEnd"/>
+      <w:r>
+        <w:t xml:space="preserve"> </w:t>
+      </w:r>
+      <w:proofErr w:type="spellStart"/>
+      <w:r>
+        <w:t>fulladder</w:t>
+      </w:r>
+      <w:proofErr w:type="spellEnd"/>
+      <w:r>
+        <w:t>(</w:t>
+      </w:r>
+    </w:p>
+    <w:p>
+      <w:pPr>
+        <w:pStyle w:val="Code"/>
+      </w:pPr>
+      <w:r>
+        <w:t xml:space="preserve">    </w:t>
+      </w:r>
+      <w:proofErr w:type="gramStart"/>
+      <w:r>
+        <w:t>input</w:t>
+      </w:r>
+      <w:proofErr w:type="gramEnd"/>
+      <w:r>
+        <w:t xml:space="preserve"> a,</w:t>
+      </w:r>
+    </w:p>
+    <w:p>
+      <w:pPr>
+        <w:pStyle w:val="Code"/>
+      </w:pPr>
+      <w:r>
+        <w:t xml:space="preserve">    </w:t>
+      </w:r>
+      <w:proofErr w:type="gramStart"/>
+      <w:r>
+        <w:t>input</w:t>
+      </w:r>
+      <w:proofErr w:type="gramEnd"/>
+      <w:r>
+        <w:t xml:space="preserve"> b,</w:t>
+      </w:r>
+    </w:p>
+    <w:p>
+      <w:pPr>
+        <w:pStyle w:val="Code"/>
+      </w:pPr>
+      <w:r>
+        <w:t xml:space="preserve">    </w:t>
+      </w:r>
+      <w:proofErr w:type="gramStart"/>
+      <w:r>
+        <w:t>input</w:t>
+      </w:r>
+      <w:proofErr w:type="gramEnd"/>
+      <w:r>
+        <w:t xml:space="preserve"> </w:t>
+      </w:r>
+      <w:proofErr w:type="spellStart"/>
+      <w:r>
+        <w:t>cin</w:t>
+      </w:r>
+      <w:proofErr w:type="spellEnd"/>
+      <w:r>
+        <w:t>,</w:t>
+      </w:r>
+    </w:p>
+    <w:p>
+      <w:pPr>
+        <w:pStyle w:val="Code"/>
+      </w:pPr>
+      <w:r>
+        <w:t xml:space="preserve">    </w:t>
+      </w:r>
+      <w:proofErr w:type="gramStart"/>
+      <w:r>
+        <w:t>output</w:t>
+      </w:r>
+      <w:proofErr w:type="gramEnd"/>
+      <w:r>
+        <w:t xml:space="preserve"> </w:t>
+      </w:r>
+      <w:proofErr w:type="spellStart"/>
+      <w:r>
+        <w:t>cout</w:t>
+      </w:r>
+      <w:proofErr w:type="spellEnd"/>
+      <w:r>
+        <w:t>,</w:t>
+      </w:r>
+    </w:p>
+    <w:p>
+      <w:pPr>
+        <w:pStyle w:val="Code"/>
+      </w:pPr>
+      <w:r>
+        <w:lastRenderedPageBreak/>
+        <w:t xml:space="preserve">    </w:t>
+      </w:r>
+      <w:proofErr w:type="gramStart"/>
+      <w:r>
+        <w:t>output</w:t>
+      </w:r>
+      <w:proofErr w:type="gramEnd"/>
+      <w:r>
+        <w:t xml:space="preserve"> s</w:t>
+      </w:r>
+    </w:p>
+    <w:p>
+      <w:pPr>
+        <w:pStyle w:val="Code"/>
+      </w:pPr>
+      <w:r>
+        <w:t>);</w:t>
+      </w:r>
+    </w:p>
+    <w:p>
+      <w:pPr>
+        <w:pStyle w:val="Code"/>
+      </w:pPr>
+      <w:r>
+        <w:t xml:space="preserve">    </w:t>
+      </w:r>
+      <w:proofErr w:type="gramStart"/>
+      <w:r>
+        <w:t>wire</w:t>
+      </w:r>
+      <w:proofErr w:type="gramEnd"/>
+      <w:r>
+        <w:t xml:space="preserve"> ci, </w:t>
+      </w:r>
+      <w:proofErr w:type="spellStart"/>
+      <w:r>
+        <w:t>si</w:t>
+      </w:r>
+      <w:proofErr w:type="spellEnd"/>
+      <w:r>
+        <w:t>, ci2;</w:t>
+      </w:r>
+    </w:p>
+    <w:p>
+      <w:pPr>
+        <w:pStyle w:val="Code"/>
+      </w:pPr>
+    </w:p>
+    <w:p>
+      <w:pPr>
+        <w:pStyle w:val="Code"/>
+      </w:pPr>
+      <w:r>
+        <w:t xml:space="preserve">    </w:t>
+      </w:r>
+      <w:proofErr w:type="gramStart"/>
+      <w:r>
+        <w:t>assign</w:t>
+      </w:r>
+      <w:proofErr w:type="gramEnd"/>
+      <w:r>
+        <w:t xml:space="preserve"> ci = a &amp; b; //</w:t>
+      </w:r>
+      <w:proofErr w:type="spellStart"/>
+      <w:r>
+        <w:t>c_out</w:t>
+      </w:r>
+      <w:proofErr w:type="spellEnd"/>
+      <w:r>
+        <w:t xml:space="preserve"> for HA1</w:t>
+      </w:r>
+    </w:p>
+    <w:p>
+      <w:pPr>
+        <w:pStyle w:val="Code"/>
+      </w:pPr>
+      <w:r>
+        <w:t xml:space="preserve">    </w:t>
+      </w:r>
+      <w:proofErr w:type="gramStart"/>
+      <w:r>
+        <w:t>assign</w:t>
+      </w:r>
+      <w:proofErr w:type="gramEnd"/>
+      <w:r>
+        <w:t xml:space="preserve"> </w:t>
+      </w:r>
+      <w:proofErr w:type="spellStart"/>
+      <w:r>
+        <w:t>si</w:t>
+      </w:r>
+      <w:proofErr w:type="spellEnd"/>
+      <w:r>
+        <w:t xml:space="preserve"> = a ^ b; //</w:t>
+      </w:r>
+      <w:proofErr w:type="spellStart"/>
+      <w:r>
+        <w:t>s_out</w:t>
+      </w:r>
+      <w:proofErr w:type="spellEnd"/>
+      <w:r>
+        <w:t xml:space="preserve"> for HA1</w:t>
+      </w:r>
+    </w:p>
+    <w:p>
+      <w:pPr>
+        <w:pStyle w:val="Code"/>
+      </w:pPr>
+      <w:r>
+        <w:t xml:space="preserve">    </w:t>
+      </w:r>
+      <w:proofErr w:type="gramStart"/>
+      <w:r>
+        <w:t>assign</w:t>
+      </w:r>
+      <w:proofErr w:type="gramEnd"/>
+      <w:r>
+        <w:t xml:space="preserve"> ci2 = </w:t>
+      </w:r>
+      <w:proofErr w:type="spellStart"/>
+      <w:r>
+        <w:t>si</w:t>
+      </w:r>
+      <w:proofErr w:type="spellEnd"/>
+      <w:r>
+        <w:t xml:space="preserve"> &amp; </w:t>
+      </w:r>
+      <w:proofErr w:type="spellStart"/>
+      <w:r>
+        <w:t>cin</w:t>
+      </w:r>
+      <w:proofErr w:type="spellEnd"/>
+      <w:r>
+        <w:t>; //</w:t>
+      </w:r>
+      <w:proofErr w:type="spellStart"/>
+      <w:r>
+        <w:t>c_out</w:t>
+      </w:r>
+      <w:proofErr w:type="spellEnd"/>
+      <w:r>
+        <w:t xml:space="preserve"> for HA2</w:t>
+      </w:r>
+    </w:p>
+    <w:p>
+      <w:pPr>
+        <w:pStyle w:val="Code"/>
+      </w:pPr>
+      <w:r>
+        <w:t xml:space="preserve">    </w:t>
+      </w:r>
+      <w:proofErr w:type="gramStart"/>
+      <w:r>
+        <w:t>assign</w:t>
+      </w:r>
+      <w:proofErr w:type="gramEnd"/>
+      <w:r>
+        <w:t xml:space="preserve"> s = </w:t>
+      </w:r>
+      <w:proofErr w:type="spellStart"/>
+      <w:r>
+        <w:t>si</w:t>
+      </w:r>
+      <w:proofErr w:type="spellEnd"/>
+      <w:r>
+        <w:t xml:space="preserve"> ^ </w:t>
+      </w:r>
+      <w:proofErr w:type="spellStart"/>
+      <w:r>
+        <w:t>cin</w:t>
+      </w:r>
+      <w:proofErr w:type="spellEnd"/>
+      <w:r>
+        <w:t>;   //</w:t>
+      </w:r>
+      <w:proofErr w:type="spellStart"/>
+      <w:r>
+        <w:t>s_out</w:t>
+      </w:r>
+      <w:proofErr w:type="spellEnd"/>
+      <w:r>
+        <w:t xml:space="preserve"> for HA2 = output sum for Full Adder</w:t>
+      </w:r>
+    </w:p>
+    <w:p>
+      <w:pPr>
+        <w:pStyle w:val="Code"/>
+      </w:pPr>
+      <w:r>
+        <w:t xml:space="preserve">    </w:t>
+      </w:r>
+      <w:proofErr w:type="gramStart"/>
+      <w:r>
+        <w:t>assign</w:t>
+      </w:r>
+      <w:proofErr w:type="gramEnd"/>
+      <w:r>
+        <w:t xml:space="preserve"> </w:t>
+      </w:r>
+      <w:proofErr w:type="spellStart"/>
+      <w:r>
+        <w:t>cout</w:t>
+      </w:r>
+      <w:proofErr w:type="spellEnd"/>
+      <w:r>
+        <w:t xml:space="preserve"> = ci | ci2; //carry out for Full Adder</w:t>
+      </w:r>
+    </w:p>
+    <w:p>
+      <w:pPr>
+        <w:pStyle w:val="Code"/>
+      </w:pPr>
+    </w:p>
+    <w:p>
+      <w:pPr>
+        <w:pStyle w:val="Code"/>
+      </w:pPr>
+      <w:proofErr w:type="spellStart"/>
+      <w:proofErr w:type="gramStart"/>
+      <w:r>
+        <w:t>endmodule</w:t>
+      </w:r>
+      <w:proofErr w:type="spellEnd"/>
+      <w:proofErr w:type="gramEnd"/>
+      <w:r>
+        <w:t xml:space="preserve"> //</w:t>
+      </w:r>
+      <w:proofErr w:type="spellStart"/>
+      <w:r>
+        <w:t>fulladder</w:t>
+      </w:r>
+      <w:proofErr w:type="spellEnd"/>
+    </w:p>
+    <w:p>
+      <w:pPr>
+        <w:pStyle w:val="Code"/>
+      </w:pPr>
+    </w:p>
+    <w:p>
+      <w:pPr>
+        <w:pStyle w:val="Code"/>
+      </w:pPr>
+      <w:proofErr w:type="gramStart"/>
+      <w:r>
+        <w:t>module</w:t>
+      </w:r>
+      <w:proofErr w:type="gramEnd"/>
+      <w:r>
+        <w:t xml:space="preserve"> adder42(</w:t>
+      </w:r>
+    </w:p>
+    <w:p>
+      <w:pPr>
+        <w:pStyle w:val="Code"/>
+      </w:pPr>
+      <w:r>
+        <w:t xml:space="preserve">    </w:t>
+      </w:r>
+      <w:proofErr w:type="gramStart"/>
+      <w:r>
+        <w:t>input</w:t>
+      </w:r>
+      <w:proofErr w:type="gramEnd"/>
+      <w:r>
+        <w:t xml:space="preserve"> a,</w:t>
+      </w:r>
+    </w:p>
+    <w:p>
+      <w:pPr>
+        <w:pStyle w:val="Code"/>
+      </w:pPr>
+      <w:r>
+        <w:t xml:space="preserve">    </w:t>
+      </w:r>
+      <w:proofErr w:type="gramStart"/>
+      <w:r>
+        <w:t>input</w:t>
+      </w:r>
+      <w:proofErr w:type="gramEnd"/>
+      <w:r>
+        <w:t xml:space="preserve"> b,</w:t>
+      </w:r>
+    </w:p>
+    <w:p>
+      <w:pPr>
+        <w:pStyle w:val="Code"/>
+      </w:pPr>
+      <w:r>
+        <w:t xml:space="preserve">    </w:t>
+      </w:r>
+      <w:proofErr w:type="gramStart"/>
+      <w:r>
+        <w:t>input</w:t>
+      </w:r>
+      <w:proofErr w:type="gramEnd"/>
+      <w:r>
+        <w:t xml:space="preserve"> c,</w:t>
+      </w:r>
+    </w:p>
+    <w:p>
+      <w:pPr>
+        <w:pStyle w:val="Code"/>
+      </w:pPr>
+      <w:r>
+        <w:t xml:space="preserve">    </w:t>
+      </w:r>
+      <w:proofErr w:type="gramStart"/>
+      <w:r>
+        <w:t>input</w:t>
+      </w:r>
+      <w:proofErr w:type="gramEnd"/>
+      <w:r>
+        <w:t xml:space="preserve"> d,</w:t>
+      </w:r>
+    </w:p>
+    <w:p>
+      <w:pPr>
+        <w:pStyle w:val="Code"/>
+      </w:pPr>
+      <w:r>
+        <w:t xml:space="preserve">    </w:t>
+      </w:r>
+      <w:proofErr w:type="gramStart"/>
+      <w:r>
+        <w:t>input</w:t>
+      </w:r>
+      <w:proofErr w:type="gramEnd"/>
+      <w:r>
+        <w:t xml:space="preserve"> ci,</w:t>
+      </w:r>
+    </w:p>
+    <w:p>
+      <w:pPr>
+        <w:pStyle w:val="Code"/>
+      </w:pPr>
+      <w:r>
+        <w:t xml:space="preserve">    </w:t>
+      </w:r>
+      <w:proofErr w:type="gramStart"/>
+      <w:r>
+        <w:t>output</w:t>
+      </w:r>
+      <w:proofErr w:type="gramEnd"/>
+      <w:r>
+        <w:t xml:space="preserve"> co,</w:t>
+      </w:r>
+    </w:p>
+    <w:p>
+      <w:pPr>
+        <w:pStyle w:val="Code"/>
+      </w:pPr>
+      <w:r>
+        <w:t xml:space="preserve">    </w:t>
+      </w:r>
+      <w:proofErr w:type="gramStart"/>
+      <w:r>
+        <w:t>output</w:t>
+      </w:r>
+      <w:proofErr w:type="gramEnd"/>
+      <w:r>
+        <w:t xml:space="preserve"> c1,</w:t>
+      </w:r>
+    </w:p>
+    <w:p>
+      <w:pPr>
+        <w:pStyle w:val="Code"/>
+      </w:pPr>
+      <w:r>
+        <w:t xml:space="preserve">    </w:t>
+      </w:r>
+      <w:proofErr w:type="gramStart"/>
+      <w:r>
+        <w:t>output</w:t>
+      </w:r>
+      <w:proofErr w:type="gramEnd"/>
+      <w:r>
+        <w:t xml:space="preserve"> s</w:t>
+      </w:r>
+    </w:p>
+    <w:p>
+      <w:pPr>
+        <w:pStyle w:val="Code"/>
+      </w:pPr>
+      <w:r>
+        <w:t xml:space="preserve">    );</w:t>
+      </w:r>
+    </w:p>
+    <w:p>
+      <w:pPr>
+        <w:pStyle w:val="Code"/>
+      </w:pPr>
+    </w:p>
+    <w:p>
+      <w:pPr>
+        <w:pStyle w:val="Code"/>
+      </w:pPr>
+      <w:r>
+        <w:t xml:space="preserve">    </w:t>
+      </w:r>
+      <w:proofErr w:type="gramStart"/>
+      <w:r>
+        <w:t>wire</w:t>
+      </w:r>
+      <w:proofErr w:type="gramEnd"/>
+      <w:r>
+        <w:t xml:space="preserve"> so; //output from FA1(</w:t>
+      </w:r>
+      <w:proofErr w:type="spellStart"/>
+      <w:r>
+        <w:t>a,b,c</w:t>
+      </w:r>
+      <w:proofErr w:type="spellEnd"/>
+      <w:r>
+        <w:t>)</w:t>
+      </w:r>
+    </w:p>
+    <w:p>
+      <w:pPr>
+        <w:pStyle w:val="Code"/>
+      </w:pPr>
+    </w:p>
+    <w:p>
+      <w:pPr>
+        <w:pStyle w:val="Code"/>
+      </w:pPr>
+      <w:r>
+        <w:t xml:space="preserve">    </w:t>
+      </w:r>
+      <w:proofErr w:type="spellStart"/>
+      <w:proofErr w:type="gramStart"/>
+      <w:r>
+        <w:t>fulladder</w:t>
+      </w:r>
+      <w:proofErr w:type="spellEnd"/>
+      <w:proofErr w:type="gramEnd"/>
+      <w:r>
+        <w:t xml:space="preserve"> FA1( .a (a), .b (b), .</w:t>
+      </w:r>
+      <w:proofErr w:type="spellStart"/>
+      <w:r>
+        <w:t>cin</w:t>
+      </w:r>
+      <w:proofErr w:type="spellEnd"/>
+      <w:r>
+        <w:t xml:space="preserve"> (c), .</w:t>
+      </w:r>
+      <w:proofErr w:type="spellStart"/>
+      <w:r>
+        <w:t>cout</w:t>
+      </w:r>
+      <w:proofErr w:type="spellEnd"/>
+      <w:r>
+        <w:t xml:space="preserve"> (co), .s (so) );</w:t>
+      </w:r>
+    </w:p>
+    <w:p>
+      <w:pPr>
+        <w:pStyle w:val="Code"/>
+      </w:pPr>
+      <w:r>
+        <w:t xml:space="preserve">    </w:t>
+      </w:r>
+      <w:proofErr w:type="spellStart"/>
+      <w:proofErr w:type="gramStart"/>
+      <w:r>
+        <w:t>fulladder</w:t>
+      </w:r>
+      <w:proofErr w:type="spellEnd"/>
+      <w:proofErr w:type="gramEnd"/>
+      <w:r>
+        <w:t xml:space="preserve"> FA2( .a (so), .b (d), .</w:t>
+      </w:r>
+      <w:proofErr w:type="spellStart"/>
+      <w:r>
+        <w:t>cin</w:t>
+      </w:r>
+      <w:proofErr w:type="spellEnd"/>
+      <w:r>
+        <w:t xml:space="preserve"> (ci), .</w:t>
+      </w:r>
+      <w:proofErr w:type="spellStart"/>
+      <w:r>
+        <w:t>cout</w:t>
+      </w:r>
+      <w:proofErr w:type="spellEnd"/>
+      <w:r>
+        <w:t xml:space="preserve"> (c1), .s (s) );</w:t>
+      </w:r>
+    </w:p>
+    <w:p>
+      <w:pPr>
+        <w:pStyle w:val="Code"/>
+      </w:pPr>
+    </w:p>
+    <w:p>
+      <w:pPr>
+        <w:pStyle w:val="Code"/>
+      </w:pPr>
+      <w:proofErr w:type="spellStart"/>
+      <w:proofErr w:type="gramStart"/>
+      <w:r>
+        <w:t>endmodule</w:t>
+      </w:r>
+      <w:proofErr w:type="spellEnd"/>
+      <w:proofErr w:type="gramEnd"/>
+      <w:r>
+        <w:t xml:space="preserve"> // adder42</w:t>
+      </w:r>
+    </w:p>
+    <w:p>
+      <w:pPr>
+        <w:pStyle w:val="Code"/>
+      </w:pPr>
+    </w:p>
+    <w:p>
+      <w:pPr>
+        <w:pStyle w:val="Code"/>
+      </w:pPr>
+      <w:proofErr w:type="gramStart"/>
+      <w:r>
+        <w:t>module</w:t>
+      </w:r>
+      <w:proofErr w:type="gramEnd"/>
+      <w:r>
+        <w:t xml:space="preserve"> </w:t>
+      </w:r>
+      <w:proofErr w:type="spellStart"/>
+      <w:r>
+        <w:t>block_f</w:t>
+      </w:r>
+      <w:proofErr w:type="spellEnd"/>
+      <w:r>
+        <w:t xml:space="preserve"> (</w:t>
+      </w:r>
+    </w:p>
+    <w:p>
+      <w:pPr>
+        <w:pStyle w:val="Code"/>
+      </w:pPr>
+      <w:r>
+        <w:t xml:space="preserve">    </w:t>
+      </w:r>
+      <w:proofErr w:type="gramStart"/>
+      <w:r>
+        <w:t>input</w:t>
+      </w:r>
+      <w:proofErr w:type="gramEnd"/>
+      <w:r>
+        <w:t xml:space="preserve"> [3:0] a,</w:t>
+      </w:r>
+    </w:p>
+    <w:p>
+      <w:pPr>
+        <w:pStyle w:val="Code"/>
+      </w:pPr>
+      <w:r>
+        <w:t xml:space="preserve">    </w:t>
+      </w:r>
+      <w:proofErr w:type="gramStart"/>
+      <w:r>
+        <w:t>input</w:t>
+      </w:r>
+      <w:proofErr w:type="gramEnd"/>
+      <w:r>
+        <w:t xml:space="preserve"> [3:0] b,</w:t>
+      </w:r>
+    </w:p>
+    <w:p>
+      <w:pPr>
+        <w:pStyle w:val="Code"/>
+      </w:pPr>
+      <w:r>
+        <w:t xml:space="preserve">    </w:t>
+      </w:r>
+      <w:proofErr w:type="gramStart"/>
+      <w:r>
+        <w:t>input</w:t>
+      </w:r>
+      <w:proofErr w:type="gramEnd"/>
+      <w:r>
+        <w:t xml:space="preserve"> [3:0] c,</w:t>
+      </w:r>
+    </w:p>
+    <w:p>
+      <w:pPr>
+        <w:pStyle w:val="Code"/>
+      </w:pPr>
+      <w:r>
+        <w:t xml:space="preserve">    </w:t>
+      </w:r>
+      <w:proofErr w:type="gramStart"/>
+      <w:r>
+        <w:t>input</w:t>
+      </w:r>
+      <w:proofErr w:type="gramEnd"/>
+      <w:r>
+        <w:t xml:space="preserve"> [3:0] d,</w:t>
+      </w:r>
+    </w:p>
+    <w:p>
+      <w:pPr>
+        <w:pStyle w:val="Code"/>
+      </w:pPr>
+      <w:r>
+        <w:t xml:space="preserve">    </w:t>
+      </w:r>
+      <w:proofErr w:type="gramStart"/>
+      <w:r>
+        <w:t>input</w:t>
+      </w:r>
+      <w:proofErr w:type="gramEnd"/>
+      <w:r>
+        <w:t xml:space="preserve"> [3:0] e,</w:t>
+      </w:r>
+    </w:p>
+    <w:p>
+      <w:pPr>
+        <w:pStyle w:val="Code"/>
+      </w:pPr>
+      <w:r>
+        <w:t xml:space="preserve">    </w:t>
+      </w:r>
+      <w:proofErr w:type="gramStart"/>
+      <w:r>
+        <w:t>input</w:t>
+      </w:r>
+      <w:proofErr w:type="gramEnd"/>
+      <w:r>
+        <w:t xml:space="preserve"> [3:0] f,</w:t>
+      </w:r>
+    </w:p>
+    <w:p>
+      <w:pPr>
+        <w:pStyle w:val="Code"/>
+      </w:pPr>
+      <w:r>
+        <w:t xml:space="preserve">    </w:t>
+      </w:r>
+      <w:proofErr w:type="gramStart"/>
+      <w:r>
+        <w:t>output</w:t>
+      </w:r>
+      <w:proofErr w:type="gramEnd"/>
+      <w:r>
+        <w:t xml:space="preserve"> </w:t>
+      </w:r>
+      <w:proofErr w:type="spellStart"/>
+      <w:r>
+        <w:t>reg</w:t>
+      </w:r>
+      <w:proofErr w:type="spellEnd"/>
+      <w:r>
+        <w:t xml:space="preserve"> [5:0] out</w:t>
+      </w:r>
+    </w:p>
+    <w:p>
+      <w:pPr>
+        <w:pStyle w:val="Code"/>
+      </w:pPr>
+      <w:r>
+        <w:t xml:space="preserve">    );</w:t>
+      </w:r>
+    </w:p>
+    <w:p>
+      <w:pPr>
+        <w:pStyle w:val="Code"/>
+      </w:pPr>
+    </w:p>
+    <w:p>
+      <w:pPr>
+        <w:pStyle w:val="Code"/>
+      </w:pPr>
+      <w:r>
+        <w:t>//STAGE 1</w:t>
+      </w:r>
+    </w:p>
+    <w:p>
+      <w:pPr>
+        <w:pStyle w:val="Code"/>
+      </w:pPr>
+      <w:r>
+        <w:t xml:space="preserve">  </w:t>
+      </w:r>
+      <w:proofErr w:type="gramStart"/>
+      <w:r>
+        <w:t>wire</w:t>
+      </w:r>
+      <w:proofErr w:type="gramEnd"/>
+      <w:r>
+        <w:t xml:space="preserve"> [3:0] st11, st12, st13, st14;</w:t>
+      </w:r>
+    </w:p>
+    <w:p>
+      <w:pPr>
+        <w:pStyle w:val="Code"/>
+      </w:pPr>
+    </w:p>
+    <w:p>
+      <w:pPr>
+        <w:pStyle w:val="Code"/>
+      </w:pPr>
+      <w:r>
+        <w:t xml:space="preserve">  </w:t>
+      </w:r>
+      <w:proofErr w:type="spellStart"/>
+      <w:proofErr w:type="gramStart"/>
+      <w:r>
+        <w:t>fulladder</w:t>
+      </w:r>
+      <w:proofErr w:type="spellEnd"/>
+      <w:proofErr w:type="gramEnd"/>
+      <w:r>
+        <w:t xml:space="preserve"> FA1 ( .a (a[0]), .b (b[0]), .</w:t>
+      </w:r>
+      <w:proofErr w:type="spellStart"/>
+      <w:r>
+        <w:t>cin</w:t>
+      </w:r>
+      <w:proofErr w:type="spellEnd"/>
+      <w:r>
+        <w:t xml:space="preserve"> (c[0]), .</w:t>
+      </w:r>
+      <w:proofErr w:type="spellStart"/>
+      <w:r>
+        <w:t>cout</w:t>
+      </w:r>
+      <w:proofErr w:type="spellEnd"/>
+      <w:r>
+        <w:t xml:space="preserve"> (st11[1]), .s (st11[0]) );</w:t>
+      </w:r>
+    </w:p>
+    <w:p>
+      <w:pPr>
+        <w:pStyle w:val="Code"/>
+      </w:pPr>
+      <w:r>
+        <w:t xml:space="preserve">  </w:t>
+      </w:r>
+      <w:proofErr w:type="spellStart"/>
+      <w:proofErr w:type="gramStart"/>
+      <w:r>
+        <w:t>fulladder</w:t>
+      </w:r>
+      <w:proofErr w:type="spellEnd"/>
+      <w:proofErr w:type="gramEnd"/>
+      <w:r>
+        <w:t xml:space="preserve"> FA2 ( .a (a[1]), .b (b[1]), .</w:t>
+      </w:r>
+      <w:proofErr w:type="spellStart"/>
+      <w:r>
+        <w:t>cin</w:t>
+      </w:r>
+      <w:proofErr w:type="spellEnd"/>
+      <w:r>
+        <w:t xml:space="preserve"> (c[1]), .</w:t>
+      </w:r>
+      <w:proofErr w:type="spellStart"/>
+      <w:r>
+        <w:t>cout</w:t>
+      </w:r>
+      <w:proofErr w:type="spellEnd"/>
+      <w:r>
+        <w:t xml:space="preserve"> (st13[1]), .s (st13[0]) );</w:t>
+      </w:r>
+    </w:p>
+    <w:p>
+      <w:pPr>
+        <w:pStyle w:val="Code"/>
+      </w:pPr>
+      <w:r>
+        <w:t xml:space="preserve">  </w:t>
+      </w:r>
+      <w:proofErr w:type="spellStart"/>
+      <w:proofErr w:type="gramStart"/>
+      <w:r>
+        <w:t>fulladder</w:t>
+      </w:r>
+      <w:proofErr w:type="spellEnd"/>
+      <w:proofErr w:type="gramEnd"/>
+      <w:r>
+        <w:t xml:space="preserve"> FA3 ( .a (a[2]), .b (b[2]), .</w:t>
+      </w:r>
+      <w:proofErr w:type="spellStart"/>
+      <w:r>
+        <w:t>cin</w:t>
+      </w:r>
+      <w:proofErr w:type="spellEnd"/>
+      <w:r>
+        <w:t xml:space="preserve"> (c[2]), .</w:t>
+      </w:r>
+      <w:proofErr w:type="spellStart"/>
+      <w:r>
+        <w:t>cout</w:t>
+      </w:r>
+      <w:proofErr w:type="spellEnd"/>
+      <w:r>
+        <w:t xml:space="preserve"> (st11[3]), .s (st11[2]) );</w:t>
+      </w:r>
+    </w:p>
+    <w:p>
+      <w:pPr>
+        <w:pStyle w:val="Code"/>
+      </w:pPr>
+      <w:r>
+        <w:t xml:space="preserve">  </w:t>
+      </w:r>
+      <w:proofErr w:type="spellStart"/>
+      <w:proofErr w:type="gramStart"/>
+      <w:r>
+        <w:t>fulladder</w:t>
+      </w:r>
+      <w:proofErr w:type="spellEnd"/>
+      <w:proofErr w:type="gramEnd"/>
+      <w:r>
+        <w:t xml:space="preserve"> FA4 ( .a (a[3]), .b (b[3]), .</w:t>
+      </w:r>
+      <w:proofErr w:type="spellStart"/>
+      <w:r>
+        <w:t>cin</w:t>
+      </w:r>
+      <w:proofErr w:type="spellEnd"/>
+      <w:r>
+        <w:t xml:space="preserve"> (c[3]), .</w:t>
+      </w:r>
+      <w:proofErr w:type="spellStart"/>
+      <w:r>
+        <w:t>cout</w:t>
+      </w:r>
+      <w:proofErr w:type="spellEnd"/>
+      <w:r>
+        <w:t xml:space="preserve"> (st13[3]), .s (st13[2]) );</w:t>
+      </w:r>
+    </w:p>
+    <w:p>
+      <w:pPr>
+        <w:pStyle w:val="Code"/>
+      </w:pPr>
+      <w:r>
+        <w:lastRenderedPageBreak/>
+        <w:t xml:space="preserve">  </w:t>
+      </w:r>
+      <w:proofErr w:type="spellStart"/>
+      <w:proofErr w:type="gramStart"/>
+      <w:r>
+        <w:t>fulladder</w:t>
+      </w:r>
+      <w:proofErr w:type="spellEnd"/>
+      <w:proofErr w:type="gramEnd"/>
+      <w:r>
+        <w:t xml:space="preserve"> FA5 ( .a (d[0]), .b (e[0]), .</w:t>
+      </w:r>
+      <w:proofErr w:type="spellStart"/>
+      <w:r>
+        <w:t>cin</w:t>
+      </w:r>
+      <w:proofErr w:type="spellEnd"/>
+      <w:r>
+        <w:t xml:space="preserve"> (f[0]), .</w:t>
+      </w:r>
+      <w:proofErr w:type="spellStart"/>
+      <w:r>
+        <w:t>cout</w:t>
+      </w:r>
+      <w:proofErr w:type="spellEnd"/>
+      <w:r>
+        <w:t xml:space="preserve"> (st12[1]), .s (st12[0]) );</w:t>
+      </w:r>
+    </w:p>
+    <w:p>
+      <w:pPr>
+        <w:pStyle w:val="Code"/>
+      </w:pPr>
+      <w:r>
+        <w:t xml:space="preserve">  </w:t>
+      </w:r>
+      <w:proofErr w:type="spellStart"/>
+      <w:proofErr w:type="gramStart"/>
+      <w:r>
+        <w:t>fulladder</w:t>
+      </w:r>
+      <w:proofErr w:type="spellEnd"/>
+      <w:proofErr w:type="gramEnd"/>
+      <w:r>
+        <w:t xml:space="preserve"> FA6 ( .a (d[1]), .b (e[1]), .</w:t>
+      </w:r>
+      <w:proofErr w:type="spellStart"/>
+      <w:r>
+        <w:t>cin</w:t>
+      </w:r>
+      <w:proofErr w:type="spellEnd"/>
+      <w:r>
+        <w:t xml:space="preserve"> (f[1]), .</w:t>
+      </w:r>
+      <w:proofErr w:type="spellStart"/>
+      <w:r>
+        <w:t>cout</w:t>
+      </w:r>
+      <w:proofErr w:type="spellEnd"/>
+      <w:r>
+        <w:t xml:space="preserve"> (st14[1]), .s (st14[0]) );</w:t>
+      </w:r>
+    </w:p>
+    <w:p>
+      <w:pPr>
+        <w:pStyle w:val="Code"/>
+      </w:pPr>
+      <w:r>
+        <w:t xml:space="preserve">  </w:t>
+      </w:r>
+      <w:proofErr w:type="spellStart"/>
+      <w:proofErr w:type="gramStart"/>
+      <w:r>
+        <w:t>fulladder</w:t>
+      </w:r>
+      <w:proofErr w:type="spellEnd"/>
+      <w:proofErr w:type="gramEnd"/>
+      <w:r>
+        <w:t xml:space="preserve"> FA7 ( .a (d[2]), .b (e[2]), .</w:t>
+      </w:r>
+      <w:proofErr w:type="spellStart"/>
+      <w:r>
+        <w:t>cin</w:t>
+      </w:r>
+      <w:proofErr w:type="spellEnd"/>
+      <w:r>
+        <w:t xml:space="preserve"> (f[2]), .</w:t>
+      </w:r>
+      <w:proofErr w:type="spellStart"/>
+      <w:r>
+        <w:t>cout</w:t>
+      </w:r>
+      <w:proofErr w:type="spellEnd"/>
+      <w:r>
+        <w:t xml:space="preserve"> (st12[3]), .s (st12[2]) );</w:t>
+      </w:r>
+    </w:p>
+    <w:p>
+      <w:pPr>
+        <w:pStyle w:val="Code"/>
+      </w:pPr>
+      <w:r>
+        <w:t xml:space="preserve">  </w:t>
+      </w:r>
+      <w:proofErr w:type="spellStart"/>
+      <w:proofErr w:type="gramStart"/>
+      <w:r>
+        <w:t>fulladder</w:t>
+      </w:r>
+      <w:proofErr w:type="spellEnd"/>
+      <w:proofErr w:type="gramEnd"/>
+      <w:r>
+        <w:t xml:space="preserve"> FA8 ( .a (d[3]), .b (e[3]), .</w:t>
+      </w:r>
+      <w:proofErr w:type="spellStart"/>
+      <w:r>
+        <w:t>cin</w:t>
+      </w:r>
+      <w:proofErr w:type="spellEnd"/>
+      <w:r>
+        <w:t xml:space="preserve"> (f[3]), .</w:t>
+      </w:r>
+      <w:proofErr w:type="spellStart"/>
+      <w:r>
+        <w:t>cout</w:t>
+      </w:r>
+      <w:proofErr w:type="spellEnd"/>
+      <w:r>
+        <w:t xml:space="preserve"> (st14[3]), .s (st14[2]) );</w:t>
+      </w:r>
+    </w:p>
+    <w:p>
+      <w:pPr>
+        <w:pStyle w:val="Code"/>
+      </w:pPr>
+    </w:p>
+    <w:p>
+      <w:pPr>
+        <w:pStyle w:val="Code"/>
+      </w:pPr>
+      <w:r>
+        <w:t>//STAGE 2</w:t>
+      </w:r>
+    </w:p>
+    <w:p>
+      <w:pPr>
+        <w:pStyle w:val="Code"/>
+      </w:pPr>
+      <w:r>
+        <w:t xml:space="preserve">  </w:t>
+      </w:r>
+      <w:proofErr w:type="gramStart"/>
+      <w:r>
+        <w:t>wire</w:t>
+      </w:r>
+      <w:proofErr w:type="gramEnd"/>
+      <w:r>
+        <w:t xml:space="preserve"> [3:0] co; //carry between 4:2 adders</w:t>
+      </w:r>
+    </w:p>
+    <w:p>
+      <w:pPr>
+        <w:pStyle w:val="Code"/>
+      </w:pPr>
+      <w:r>
+        <w:t xml:space="preserve">  </w:t>
+      </w:r>
+      <w:proofErr w:type="gramStart"/>
+      <w:r>
+        <w:t>wire</w:t>
+      </w:r>
+      <w:proofErr w:type="gramEnd"/>
+      <w:r>
+        <w:t xml:space="preserve"> [5:0] sm1; // stage 2 output</w:t>
+      </w:r>
+    </w:p>
+    <w:p>
+      <w:pPr>
+        <w:pStyle w:val="Code"/>
+      </w:pPr>
+      <w:r>
+        <w:t xml:space="preserve">  </w:t>
+      </w:r>
+      <w:proofErr w:type="gramStart"/>
+      <w:r>
+        <w:t>wire</w:t>
+      </w:r>
+      <w:proofErr w:type="gramEnd"/>
+      <w:r>
+        <w:t xml:space="preserve"> [4:0] sm2; // stage 2 output</w:t>
+      </w:r>
+    </w:p>
+    <w:p>
+      <w:pPr>
+        <w:pStyle w:val="Code"/>
+      </w:pPr>
+      <w:r>
+        <w:t xml:space="preserve"> </w:t>
+      </w:r>
+    </w:p>
+    <w:p>
+      <w:pPr>
+        <w:pStyle w:val="Code"/>
+      </w:pPr>
+      <w:r>
+        <w:t xml:space="preserve">  </w:t>
+      </w:r>
+      <w:proofErr w:type="spellStart"/>
+      <w:proofErr w:type="gramStart"/>
+      <w:r>
+        <w:t>halfadder</w:t>
+      </w:r>
+      <w:proofErr w:type="spellEnd"/>
+      <w:proofErr w:type="gramEnd"/>
+      <w:r>
+        <w:t xml:space="preserve"> HA1 ( .a (st11[0]), .b (st12[0]), .c (sm1[1]), .s (sm1[0]) );</w:t>
+      </w:r>
+    </w:p>
+    <w:p>
+      <w:pPr>
+        <w:pStyle w:val="Code"/>
+      </w:pPr>
+      <w:r>
+        <w:t xml:space="preserve">  adder42 A1 ( .a  (st11[1]), .b  (st12[1]), .c  (st13[0]), .d  (st14[0]), .ci (1'b0), .co (co[0]), .c1 (sm2[1]), .s  (sm2[0]) );</w:t>
+      </w:r>
+    </w:p>
+    <w:p>
+      <w:pPr>
+        <w:pStyle w:val="Code"/>
+      </w:pPr>
+      <w:r>
+        <w:t xml:space="preserve">  adder42 A2 ( .a  (st11[2]), .b  (st12[2]), .c  (st13[1]), .d  (st14[1]), .ci (co[0]), .co (co[1]), .c1 (sm1[3]), .s  (sm1[2]) );</w:t>
+      </w:r>
+    </w:p>
+    <w:p>
+      <w:pPr>
+        <w:pStyle w:val="Code"/>
+      </w:pPr>
+      <w:r>
+        <w:t xml:space="preserve">  adder42 A3 ( .a  (st11[3]), .b  (st12[3]), .c  (st13[2]), .d  (st14[2]), .ci (co[1]), .co (co[2]), .c1 (sm2[3]), .s  (sm2[2]) );</w:t>
+      </w:r>
+    </w:p>
+    <w:p>
+      <w:pPr>
+        <w:pStyle w:val="Code"/>
+      </w:pPr>
+      <w:r>
+        <w:t xml:space="preserve">  adder42 A4 ( .a  (st13[2]), .b  (st14[2]), .c  (st13[3]), .d  (st14[3]), .ci (co[2]), .co (co[3]), .c1 (sm1[5]), .s  (sm1[4]) );</w:t>
+      </w:r>
+    </w:p>
+    <w:p>
+      <w:pPr>
+        <w:pStyle w:val="Code"/>
+      </w:pPr>
+      <w:r>
+        <w:t xml:space="preserve">  adder42 A5 ( .a  (st13[3]), .b  (st14[3]), .c  (st13[2]), .d  (st14[2]), .ci (co[3]), .co (), .c1 (), .s  (sm2[4]) );</w:t>
+      </w:r>
+    </w:p>
+    <w:p>
+      <w:pPr>
+        <w:pStyle w:val="Code"/>
+      </w:pPr>
+    </w:p>
+    <w:p>
+      <w:pPr>
+        <w:pStyle w:val="Code"/>
+      </w:pPr>
+      <w:r>
+        <w:t>//STAGE 3</w:t>
+      </w:r>
+      <w:bookmarkStart w:id="0" w:name="_GoBack"/>
+      <w:bookmarkEnd w:id="0"/>
+    </w:p>
+    <w:p>
+      <w:pPr>
+        <w:pStyle w:val="Code"/>
+      </w:pPr>
+      <w:r>
+        <w:t xml:space="preserve">  </w:t>
+      </w:r>
+      <w:proofErr w:type="gramStart"/>
+      <w:r>
+        <w:t>always</w:t>
+      </w:r>
+      <w:proofErr w:type="gramEnd"/>
+      <w:r>
+        <w:t xml:space="preserve"> @(sm1 or sm2)</w:t>
+      </w:r>
+    </w:p>
+    <w:p>
+      <w:pPr>
+        <w:pStyle w:val="Code"/>
+      </w:pPr>
+      <w:r>
+        <w:t xml:space="preserve">    </w:t>
+      </w:r>
+      <w:proofErr w:type="gramStart"/>
+      <w:r>
+        <w:t>out</w:t>
+      </w:r>
+      <w:proofErr w:type="gramEnd"/>
+      <w:r>
+        <w:t xml:space="preserve"> = sm1 + {sm2, 1'b0};</w:t>
+      </w:r>
+    </w:p>
+    <w:p>
+      <w:pPr>
+        <w:pStyle w:val="Code"/>
+      </w:pPr>
+    </w:p>
+    <w:p>
+      <w:pPr>
+        <w:pStyle w:val="Code"/>
+      </w:pPr>
+      <w:proofErr w:type="spellStart"/>
+      <w:proofErr w:type="gramStart"/>
+      <w:r>
+        <w:t>endmodule</w:t>
+      </w:r>
+      <w:proofErr w:type="spellEnd"/>
+      <w:proofErr w:type="gramEnd"/>
+      <w:r>
+        <w:t xml:space="preserve"> //</w:t>
+      </w:r>
+      <w:proofErr w:type="spellStart"/>
+      <w:r>
+        <w:t>block_f</w:t>
+      </w:r>
+      <w:proofErr w:type="spellEnd"/>
+    </w:p>
+    <w:p>
+      <w:pPr>
+        <w:pStyle w:val="Heading2"/>
+      </w:pPr>
+      <w:r>
+        <w:t>Subpart G code</w:t>
+      </w:r>
+    </w:p>
+    <w:p>
+      <w:pPr>
+        <w:pStyle w:val="Code"/>
+      </w:pPr>
+      <w:proofErr w:type="gramStart"/>
+      <w:r>
+        <w:t>module</w:t>
+      </w:r>
+      <w:proofErr w:type="gramEnd"/>
+      <w:r>
+        <w:t xml:space="preserve"> </w:t>
+      </w:r>
+      <w:proofErr w:type="spellStart"/>
+      <w:r>
+        <w:t>block_g</w:t>
+      </w:r>
+      <w:proofErr w:type="spellEnd"/>
+      <w:r>
+        <w:t xml:space="preserve"> (</w:t>
+      </w:r>
+    </w:p>
+    <w:p>
+      <w:pPr>
+        <w:pStyle w:val="Code"/>
+      </w:pPr>
+      <w:r>
+        <w:t xml:space="preserve">    </w:t>
+      </w:r>
+      <w:proofErr w:type="gramStart"/>
+      <w:r>
+        <w:t>input</w:t>
+      </w:r>
+      <w:proofErr w:type="gramEnd"/>
+      <w:r>
+        <w:t xml:space="preserve"> [7:0] a,</w:t>
+      </w:r>
+    </w:p>
+    <w:p>
+      <w:pPr>
+        <w:pStyle w:val="Code"/>
+      </w:pPr>
+      <w:r>
+        <w:t xml:space="preserve">    </w:t>
+      </w:r>
+      <w:proofErr w:type="gramStart"/>
+      <w:r>
+        <w:t>input</w:t>
+      </w:r>
+      <w:proofErr w:type="gramEnd"/>
+      <w:r>
+        <w:t xml:space="preserve"> [7:0] b,</w:t>
+      </w:r>
+    </w:p>
+    <w:p>
+      <w:pPr>
+        <w:pStyle w:val="Code"/>
+      </w:pPr>
+      <w:r>
+        <w:t xml:space="preserve">    </w:t>
+      </w:r>
+      <w:proofErr w:type="gramStart"/>
+      <w:r>
+        <w:t>output</w:t>
+      </w:r>
+      <w:proofErr w:type="gramEnd"/>
+      <w:r>
+        <w:t xml:space="preserve"> [15:0] out</w:t>
+      </w:r>
+    </w:p>
+    <w:p>
+      <w:pPr>
+        <w:pStyle w:val="Code"/>
+      </w:pPr>
+      <w:r>
+        <w:t xml:space="preserve">    );</w:t>
+      </w:r>
+    </w:p>
+    <w:p>
+      <w:pPr>
+        <w:pStyle w:val="Code"/>
+      </w:pPr>
+    </w:p>
+    <w:p>
+      <w:pPr>
+        <w:pStyle w:val="Code"/>
+      </w:pPr>
+      <w:r>
+        <w:t xml:space="preserve">    </w:t>
+      </w:r>
+      <w:proofErr w:type="gramStart"/>
+      <w:r>
+        <w:t>assign</w:t>
+      </w:r>
+      <w:proofErr w:type="gramEnd"/>
+      <w:r>
+        <w:t xml:space="preserve"> out = a * b;</w:t>
+      </w:r>
+    </w:p>
+    <w:p>
+      <w:pPr>
+        <w:pStyle w:val="Code"/>
+      </w:pPr>
+    </w:p>
+    <w:p>
+      <w:pPr>
+        <w:pStyle w:val="Code"/>
+      </w:pPr>
+      <w:proofErr w:type="spellStart"/>
+      <w:proofErr w:type="gramStart"/>
+      <w:r>
+        <w:t>endmodule</w:t>
+      </w:r>
+      <w:proofErr w:type="spellEnd"/>
+      <w:proofErr w:type="gramEnd"/>
+      <w:r>
+        <w:t xml:space="preserve"> // </w:t>
+      </w:r>
+      <w:proofErr w:type="spellStart"/>
+      <w:r>
+        <w:t>block_g</w:t>
+      </w:r>
+      <w:proofErr w:type="spellEnd"/>
+    </w:p>
+    <w:p>
+      <w:pPr>
+        <w:pStyle w:val="Heading2"/>
+      </w:pPr>
+      <w:r>
+        <w:t>Subpart H code</w:t>
+      </w:r>
+    </w:p>
+    <w:p>
+      <w:pPr>
+        <w:pStyle w:val="Code"/>
+      </w:pPr>
+      <w:proofErr w:type="gramStart"/>
+      <w:r>
+        <w:t>module</w:t>
+      </w:r>
+      <w:proofErr w:type="gramEnd"/>
+      <w:r>
+        <w:t xml:space="preserve"> </w:t>
+      </w:r>
+      <w:proofErr w:type="spellStart"/>
+      <w:r>
+        <w:t>block_h</w:t>
+      </w:r>
+      <w:proofErr w:type="spellEnd"/>
+      <w:r>
+        <w:t xml:space="preserve"> (</w:t>
+      </w:r>
+    </w:p>
+    <w:p>
+      <w:pPr>
+        <w:pStyle w:val="Code"/>
+      </w:pPr>
+      <w:r>
+        <w:t xml:space="preserve">    </w:t>
+      </w:r>
+      <w:proofErr w:type="gramStart"/>
+      <w:r>
+        <w:t>input</w:t>
+      </w:r>
+      <w:proofErr w:type="gramEnd"/>
+      <w:r>
+        <w:t xml:space="preserve"> [15:0] a,</w:t>
+      </w:r>
+    </w:p>
+    <w:p>
+      <w:pPr>
+        <w:pStyle w:val="Code"/>
+      </w:pPr>
+      <w:r>
+        <w:t xml:space="preserve">    </w:t>
+      </w:r>
+      <w:proofErr w:type="gramStart"/>
+      <w:r>
+        <w:t>input</w:t>
+      </w:r>
+      <w:proofErr w:type="gramEnd"/>
+      <w:r>
+        <w:t xml:space="preserve"> [15:0] b,</w:t>
+      </w:r>
+    </w:p>
+    <w:p>
+      <w:pPr>
+        <w:pStyle w:val="Code"/>
+      </w:pPr>
+      <w:r>
+        <w:t xml:space="preserve">    </w:t>
+      </w:r>
+      <w:proofErr w:type="gramStart"/>
+      <w:r>
+        <w:t>output</w:t>
+      </w:r>
+      <w:proofErr w:type="gramEnd"/>
+      <w:r>
+        <w:t xml:space="preserve"> [31:0] out</w:t>
+      </w:r>
+    </w:p>
+    <w:p>
+      <w:pPr>
+        <w:pStyle w:val="Code"/>
+      </w:pPr>
+      <w:r>
+        <w:t xml:space="preserve">    );</w:t>
+      </w:r>
+    </w:p>
+    <w:p>
+      <w:pPr>
+        <w:pStyle w:val="Code"/>
+      </w:pPr>
+    </w:p>
+    <w:p>
+      <w:pPr>
+        <w:pStyle w:val="Code"/>
+      </w:pPr>
+      <w:r>
+        <w:t xml:space="preserve">    </w:t>
+      </w:r>
+      <w:proofErr w:type="gramStart"/>
+      <w:r>
+        <w:t>assign</w:t>
+      </w:r>
+      <w:proofErr w:type="gramEnd"/>
+      <w:r>
+        <w:t xml:space="preserve"> out = a * b;</w:t>
+      </w:r>
+    </w:p>
+    <w:p>
+      <w:pPr>
+        <w:pStyle w:val="Code"/>
+      </w:pPr>
+    </w:p>
+    <w:p>
+      <w:pPr>
+        <w:pStyle w:val="Code"/>
+      </w:pPr>
+      <w:proofErr w:type="spellStart"/>
+      <w:proofErr w:type="gramStart"/>
+      <w:r>
+        <w:t>endmodule</w:t>
+      </w:r>
+      <w:proofErr w:type="spellEnd"/>
+      <w:proofErr w:type="gramEnd"/>
+      <w:r>
+        <w:t xml:space="preserve"> // </w:t>
+      </w:r>
+      <w:proofErr w:type="spellStart"/>
+      <w:r>
+        <w:t>block_h</w:t>
+      </w:r>
+      <w:proofErr w:type="spellEnd"/>
+    </w:p>
     <w:p>
       <w:pPr>
         <w:pStyle w:val="Heading1"/>
       </w:pPr>
       <w:r>
+        <w:lastRenderedPageBreak/>
         <w:t>Part2</w:t>
       </w:r>
     </w:p>
@@ -519,8 +3580,13 @@
       <w:pStyle w:val="Header"/>
     </w:pPr>
     <w:r>
-      <w:t>EEC281 HW2  Shepovalov</w:t>
+      <w:t xml:space="preserve">EEC281 </w:t>
     </w:r>
+    <w:proofErr w:type="gramStart"/>
+    <w:r>
+      <w:t>HW2  Shepovalov</w:t>
+    </w:r>
+    <w:proofErr w:type="gramEnd"/>
   </w:p>
 </w:hdr>
 </file>
@@ -940,6 +4006,28 @@
       <w:szCs w:val="32"/>
     </w:rPr>
   </w:style>
+  <w:style w:type="paragraph" w:styleId="Heading2">
+    <w:name w:val="heading 2"/>
+    <w:basedOn w:val="Normal"/>
+    <w:next w:val="Normal"/>
+    <w:link w:val="Heading2Char"/>
+    <w:uiPriority w:val="9"/>
+    <w:unhideWhenUsed/>
+    <w:qFormat/>
+    <w:rsid w:val="001C1976"/>
+    <w:pPr>
+      <w:keepNext/>
+      <w:keepLines/>
+      <w:spacing w:before="40" w:after="0"/>
+      <w:outlineLvl w:val="1"/>
+    </w:pPr>
+    <w:rPr>
+      <w:rFonts w:asciiTheme="majorHAnsi" w:eastAsiaTheme="majorEastAsia" w:hAnsiTheme="majorHAnsi" w:cstheme="majorBidi"/>
+      <w:color w:val="2E74B5" w:themeColor="accent1" w:themeShade="BF"/>
+      <w:sz w:val="26"/>
+      <w:szCs w:val="26"/>
+    </w:rPr>
+  </w:style>
   <w:style w:type="character" w:default="1" w:styleId="DefaultParagraphFont">
     <w:name w:val="Default Paragraph Font"/>
     <w:uiPriority w:val="1"/>
@@ -1049,6 +4137,45 @@
       <w:sz w:val="32"/>
       <w:szCs w:val="32"/>
     </w:rPr>
+  </w:style>
+  <w:style w:type="paragraph" w:customStyle="1" w:styleId="Code">
+    <w:name w:val="Code"/>
+    <w:basedOn w:val="NoSpacing"/>
+    <w:qFormat/>
+    <w:rsid w:val="001C1976"/>
+    <w:pPr>
+      <w:pBdr>
+        <w:top w:val="single" w:sz="4" w:space="1" w:color="auto"/>
+        <w:left w:val="single" w:sz="4" w:space="4" w:color="auto"/>
+        <w:bottom w:val="single" w:sz="4" w:space="1" w:color="auto"/>
+        <w:right w:val="single" w:sz="4" w:space="4" w:color="auto"/>
+      </w:pBdr>
+    </w:pPr>
+    <w:rPr>
+      <w:rFonts w:ascii="Consolas" w:hAnsi="Consolas"/>
+    </w:rPr>
+  </w:style>
+  <w:style w:type="character" w:customStyle="1" w:styleId="Heading2Char">
+    <w:name w:val="Heading 2 Char"/>
+    <w:basedOn w:val="DefaultParagraphFont"/>
+    <w:link w:val="Heading2"/>
+    <w:uiPriority w:val="9"/>
+    <w:rsid w:val="001C1976"/>
+    <w:rPr>
+      <w:rFonts w:asciiTheme="majorHAnsi" w:eastAsiaTheme="majorEastAsia" w:hAnsiTheme="majorHAnsi" w:cstheme="majorBidi"/>
+      <w:color w:val="2E74B5" w:themeColor="accent1" w:themeShade="BF"/>
+      <w:sz w:val="26"/>
+      <w:szCs w:val="26"/>
+    </w:rPr>
+  </w:style>
+  <w:style w:type="paragraph" w:styleId="NoSpacing">
+    <w:name w:val="No Spacing"/>
+    <w:uiPriority w:val="1"/>
+    <w:qFormat/>
+    <w:rsid w:val="00C0558D"/>
+    <w:pPr>
+      <w:spacing w:after="0" w:line="240" w:lineRule="auto"/>
+    </w:pPr>
   </w:style>
 </w:styles>
 </file>

</xml_diff>